<commit_message>
Spec and test fix
</commit_message>
<xml_diff>
--- a/JTrace/Documents/EMPI specification V1.4.1.docx
+++ b/JTrace/Documents/EMPI specification V1.4.1.docx
@@ -300,7 +300,15 @@
     </w:p>
     <w:p>
       <w:r>
-        <w:t>A national master record. There will be a Master Record for eve</w:t>
+        <w:t xml:space="preserve">A national master </w:t>
+      </w:r>
+      <w:proofErr w:type="gramStart"/>
+      <w:r>
+        <w:t>record</w:t>
+      </w:r>
+      <w:proofErr w:type="gramEnd"/>
+      <w:r>
+        <w:t>. There will be a Master Record for eve</w:t>
       </w:r>
       <w:r>
         <w:t xml:space="preserve">ry NHS Number, CHI Number, H&amp;SC, </w:t>
@@ -369,7 +377,23 @@
         <w:t xml:space="preserve">identified </w:t>
       </w:r>
       <w:r>
-        <w:t>by personid and masterid.</w:t>
+        <w:t xml:space="preserve">by </w:t>
+      </w:r>
+      <w:proofErr w:type="spellStart"/>
+      <w:r>
+        <w:t>personid</w:t>
+      </w:r>
+      <w:proofErr w:type="spellEnd"/>
+      <w:r>
+        <w:t xml:space="preserve"> and </w:t>
+      </w:r>
+      <w:proofErr w:type="spellStart"/>
+      <w:r>
+        <w:t>masterid</w:t>
+      </w:r>
+      <w:proofErr w:type="spellEnd"/>
+      <w:r>
+        <w:t>.</w:t>
       </w:r>
     </w:p>
     <w:p>
@@ -395,7 +419,79 @@
         <w:rPr>
           <w:color w:val="7030A0"/>
         </w:rPr>
-        <w:t xml:space="preserve">select * from jtrace.person p, jtrace.linkrecord lr, jtrace.masterrecord mr </w:t>
+        <w:t xml:space="preserve">select * from </w:t>
+      </w:r>
+      <w:proofErr w:type="spellStart"/>
+      <w:proofErr w:type="gramStart"/>
+      <w:r>
+        <w:rPr>
+          <w:color w:val="7030A0"/>
+        </w:rPr>
+        <w:t>jtrace.person</w:t>
+      </w:r>
+      <w:proofErr w:type="spellEnd"/>
+      <w:proofErr w:type="gramEnd"/>
+      <w:r>
+        <w:rPr>
+          <w:color w:val="7030A0"/>
+        </w:rPr>
+        <w:t xml:space="preserve"> p, </w:t>
+      </w:r>
+      <w:proofErr w:type="spellStart"/>
+      <w:r>
+        <w:rPr>
+          <w:color w:val="7030A0"/>
+        </w:rPr>
+        <w:t>jtrace.linkrecord</w:t>
+      </w:r>
+      <w:proofErr w:type="spellEnd"/>
+      <w:r>
+        <w:rPr>
+          <w:color w:val="7030A0"/>
+        </w:rPr>
+        <w:t xml:space="preserve"> </w:t>
+      </w:r>
+      <w:proofErr w:type="spellStart"/>
+      <w:r>
+        <w:rPr>
+          <w:color w:val="7030A0"/>
+        </w:rPr>
+        <w:t>lr</w:t>
+      </w:r>
+      <w:proofErr w:type="spellEnd"/>
+      <w:r>
+        <w:rPr>
+          <w:color w:val="7030A0"/>
+        </w:rPr>
+        <w:t xml:space="preserve">, </w:t>
+      </w:r>
+      <w:proofErr w:type="spellStart"/>
+      <w:r>
+        <w:rPr>
+          <w:color w:val="7030A0"/>
+        </w:rPr>
+        <w:t>jtrace.masterrecord</w:t>
+      </w:r>
+      <w:proofErr w:type="spellEnd"/>
+      <w:r>
+        <w:rPr>
+          <w:color w:val="7030A0"/>
+        </w:rPr>
+        <w:t xml:space="preserve"> </w:t>
+      </w:r>
+      <w:proofErr w:type="spellStart"/>
+      <w:r>
+        <w:rPr>
+          <w:color w:val="7030A0"/>
+        </w:rPr>
+        <w:t>mr</w:t>
+      </w:r>
+      <w:proofErr w:type="spellEnd"/>
+      <w:r>
+        <w:rPr>
+          <w:color w:val="7030A0"/>
+        </w:rPr>
+        <w:t xml:space="preserve"> </w:t>
       </w:r>
     </w:p>
     <w:p>
@@ -410,7 +506,23 @@
         <w:rPr>
           <w:color w:val="7030A0"/>
         </w:rPr>
-        <w:t xml:space="preserve">where lr.masterid = mr.id </w:t>
+        <w:t xml:space="preserve">where </w:t>
+      </w:r>
+      <w:proofErr w:type="spellStart"/>
+      <w:proofErr w:type="gramStart"/>
+      <w:r>
+        <w:rPr>
+          <w:color w:val="7030A0"/>
+        </w:rPr>
+        <w:t>lr.masterid</w:t>
+      </w:r>
+      <w:proofErr w:type="spellEnd"/>
+      <w:proofErr w:type="gramEnd"/>
+      <w:r>
+        <w:rPr>
+          <w:color w:val="7030A0"/>
+        </w:rPr>
+        <w:t xml:space="preserve"> = mr.id </w:t>
       </w:r>
     </w:p>
     <w:p>
@@ -425,7 +537,23 @@
         <w:rPr>
           <w:color w:val="7030A0"/>
         </w:rPr>
-        <w:t>and lr.personid = p.id</w:t>
+        <w:t xml:space="preserve">and </w:t>
+      </w:r>
+      <w:proofErr w:type="spellStart"/>
+      <w:proofErr w:type="gramStart"/>
+      <w:r>
+        <w:rPr>
+          <w:color w:val="7030A0"/>
+        </w:rPr>
+        <w:t>lr.personid</w:t>
+      </w:r>
+      <w:proofErr w:type="spellEnd"/>
+      <w:proofErr w:type="gramEnd"/>
+      <w:r>
+        <w:rPr>
+          <w:color w:val="7030A0"/>
+        </w:rPr>
+        <w:t xml:space="preserve"> = p.id</w:t>
       </w:r>
     </w:p>
     <w:p>
@@ -440,7 +568,23 @@
         <w:rPr>
           <w:color w:val="7030A0"/>
         </w:rPr>
-        <w:t xml:space="preserve">and mr.nationalid = 'RR3000001' </w:t>
+        <w:t xml:space="preserve">and </w:t>
+      </w:r>
+      <w:proofErr w:type="spellStart"/>
+      <w:proofErr w:type="gramStart"/>
+      <w:r>
+        <w:rPr>
+          <w:color w:val="7030A0"/>
+        </w:rPr>
+        <w:t>mr.nationalid</w:t>
+      </w:r>
+      <w:proofErr w:type="spellEnd"/>
+      <w:proofErr w:type="gramEnd"/>
+      <w:r>
+        <w:rPr>
+          <w:color w:val="7030A0"/>
+        </w:rPr>
+        <w:t xml:space="preserve"> = 'RR3000001' </w:t>
       </w:r>
     </w:p>
     <w:p>
@@ -455,7 +599,23 @@
         <w:rPr>
           <w:color w:val="7030A0"/>
         </w:rPr>
-        <w:t>and mr.nationalidtype = '</w:t>
+        <w:t xml:space="preserve">and </w:t>
+      </w:r>
+      <w:proofErr w:type="spellStart"/>
+      <w:proofErr w:type="gramStart"/>
+      <w:r>
+        <w:rPr>
+          <w:color w:val="7030A0"/>
+        </w:rPr>
+        <w:t>mr.nationalidtype</w:t>
+      </w:r>
+      <w:proofErr w:type="spellEnd"/>
+      <w:proofErr w:type="gramEnd"/>
+      <w:r>
+        <w:rPr>
+          <w:color w:val="7030A0"/>
+        </w:rPr>
+        <w:t xml:space="preserve"> = '</w:t>
       </w:r>
       <w:r>
         <w:t xml:space="preserve"> </w:t>
@@ -550,24 +710,55 @@
       <w:pPr>
         <w:pStyle w:val="Heading2"/>
       </w:pPr>
+      <w:proofErr w:type="spellStart"/>
       <w:r>
         <w:lastRenderedPageBreak/>
         <w:t>PIDXRef</w:t>
       </w:r>
-    </w:p>
-    <w:p>
-      <w:r>
-        <w:t>The PIDXref table manages the consolidation of local patient records which arise due to local circumstances which cause a single patient from a center to present with more than one patient id. Examples being Cardiff where records can present with or without a suffix to the MRN or centers which consolidate data from more than one issuing authority.</w:t>
-      </w:r>
-    </w:p>
-    <w:p>
-      <w:r>
-        <w:t>The PIDXref acts as a pre-deduplication process which means that the core EMPI only needs to manage 1 single validated local patient identity for each center and can focus on matching local records to national records.</w:t>
-      </w:r>
-    </w:p>
-    <w:p>
-      <w:r>
-        <w:t xml:space="preserve">PIDXref croff-references the generated PID </w:t>
+      <w:proofErr w:type="spellEnd"/>
+    </w:p>
+    <w:p>
+      <w:r>
+        <w:t xml:space="preserve">The </w:t>
+      </w:r>
+      <w:proofErr w:type="spellStart"/>
+      <w:r>
+        <w:t>PIDXref</w:t>
+      </w:r>
+      <w:proofErr w:type="spellEnd"/>
+      <w:r>
+        <w:t xml:space="preserve"> table manages the consolidation of local patient records which arise due to local circumstances which cause a single patient from a center to present with more than one patient id. Examples being Cardiff where records can present with or without a suffix to the MRN or centers which consolidate data from more than one issuing authority.</w:t>
+      </w:r>
+    </w:p>
+    <w:p>
+      <w:r>
+        <w:t xml:space="preserve">The </w:t>
+      </w:r>
+      <w:proofErr w:type="spellStart"/>
+      <w:r>
+        <w:t>PIDXref</w:t>
+      </w:r>
+      <w:proofErr w:type="spellEnd"/>
+      <w:r>
+        <w:t xml:space="preserve"> acts as a pre-deduplication process which means that the core EMPI only needs to manage 1 single validated local patient identity for each center and can focus on matching local records to national records.</w:t>
+      </w:r>
+    </w:p>
+    <w:p>
+      <w:proofErr w:type="spellStart"/>
+      <w:r>
+        <w:t>PIDXref</w:t>
+      </w:r>
+      <w:proofErr w:type="spellEnd"/>
+      <w:r>
+        <w:t xml:space="preserve"> </w:t>
+      </w:r>
+      <w:proofErr w:type="spellStart"/>
+      <w:r>
+        <w:t>croff</w:t>
+      </w:r>
+      <w:proofErr w:type="spellEnd"/>
+      <w:r>
+        <w:t xml:space="preserve">-references the generated PID </w:t>
       </w:r>
       <w:r>
         <w:t>–</w:t>
@@ -584,7 +775,15 @@
     </w:p>
     <w:p>
       <w:r>
-        <w:t>The PID on the PIDXref is then the id that is used throughout the EMPI (and the UKRDC Repository)</w:t>
+        <w:t xml:space="preserve">The PID on the </w:t>
+      </w:r>
+      <w:proofErr w:type="spellStart"/>
+      <w:r>
+        <w:t>PIDXref</w:t>
+      </w:r>
+      <w:proofErr w:type="spellEnd"/>
+      <w:r>
+        <w:t xml:space="preserve"> is then the id that is used throughout the EMPI (and the UKRDC Repository)</w:t>
       </w:r>
     </w:p>
     <w:p>
@@ -714,33 +913,44 @@
       </w:r>
     </w:p>
     <w:p>
+      <w:proofErr w:type="spellStart"/>
       <w:r>
         <w:t>UKRDCIndexManagerResponse</w:t>
       </w:r>
+      <w:proofErr w:type="spellEnd"/>
     </w:p>
     <w:p>
       <w:pPr>
         <w:pStyle w:val="Heading2"/>
       </w:pPr>
+      <w:proofErr w:type="spellStart"/>
       <w:r>
         <w:t>Behaviour</w:t>
       </w:r>
+      <w:proofErr w:type="spellEnd"/>
     </w:p>
     <w:p>
       <w:r>
         <w:t xml:space="preserve">Call </w:t>
       </w:r>
+      <w:proofErr w:type="spellStart"/>
       <w:r>
         <w:t>V</w:t>
       </w:r>
       <w:r>
         <w:t>alidateInternal</w:t>
       </w:r>
-    </w:p>
-    <w:p>
-      <w:r>
-        <w:t>Call ValidateAgainstEMPI</w:t>
-      </w:r>
+      <w:proofErr w:type="spellEnd"/>
+    </w:p>
+    <w:p>
+      <w:r>
+        <w:t xml:space="preserve">Call </w:t>
+      </w:r>
+      <w:proofErr w:type="spellStart"/>
+      <w:r>
+        <w:t>ValidateAgainstEMPI</w:t>
+      </w:r>
+      <w:proofErr w:type="spellEnd"/>
     </w:p>
     <w:p>
       <w:r>
@@ -756,12 +966,14 @@
       <w:pPr>
         <w:pStyle w:val="Heading2"/>
       </w:pPr>
+      <w:proofErr w:type="spellStart"/>
       <w:r>
         <w:t>V</w:t>
       </w:r>
       <w:r>
         <w:t>alidateInternal</w:t>
       </w:r>
+      <w:proofErr w:type="spellEnd"/>
     </w:p>
     <w:p>
       <w:pPr>
@@ -872,13 +1084,23 @@
       <w:pPr>
         <w:pStyle w:val="Heading2"/>
       </w:pPr>
+      <w:proofErr w:type="spellStart"/>
       <w:r>
         <w:t>ValidateAgainstEMPI</w:t>
       </w:r>
-    </w:p>
-    <w:p>
-      <w:r>
-        <w:t>If skip duplicate check option is set then return. (</w:t>
+      <w:proofErr w:type="spellEnd"/>
+    </w:p>
+    <w:p>
+      <w:r>
+        <w:t xml:space="preserve">If skip duplicate check option is </w:t>
+      </w:r>
+      <w:proofErr w:type="gramStart"/>
+      <w:r>
+        <w:t>set</w:t>
+      </w:r>
+      <w:proofErr w:type="gramEnd"/>
+      <w:r>
+        <w:t xml:space="preserve"> then return. (</w:t>
       </w:r>
       <w:r>
         <w:t xml:space="preserve">skip is set to allow </w:t>
@@ -982,17 +1204,21 @@
       </w:r>
     </w:p>
     <w:p>
+      <w:proofErr w:type="spellStart"/>
       <w:r>
         <w:t>UKRDCIndexManagerResponse</w:t>
       </w:r>
+      <w:proofErr w:type="spellEnd"/>
     </w:p>
     <w:p>
       <w:pPr>
         <w:pStyle w:val="Heading2"/>
       </w:pPr>
+      <w:proofErr w:type="spellStart"/>
       <w:r>
         <w:t>Behaviour</w:t>
       </w:r>
+      <w:proofErr w:type="spellEnd"/>
     </w:p>
     <w:p>
       <w:r>
@@ -1014,15 +1240,31 @@
         <w:pStyle w:val="Heading2"/>
       </w:pPr>
       <w:r>
-        <w:t>Create Or Update</w:t>
-      </w:r>
-    </w:p>
-    <w:p>
-      <w:pPr>
-        <w:spacing w:after="0"/>
-      </w:pPr>
-      <w:r>
-        <w:t>If effective date is not provided then default to today.</w:t>
+        <w:t xml:space="preserve">Create </w:t>
+      </w:r>
+      <w:proofErr w:type="gramStart"/>
+      <w:r>
+        <w:t>Or</w:t>
+      </w:r>
+      <w:proofErr w:type="gramEnd"/>
+      <w:r>
+        <w:t xml:space="preserve"> Update</w:t>
+      </w:r>
+    </w:p>
+    <w:p>
+      <w:pPr>
+        <w:spacing w:after="0"/>
+      </w:pPr>
+      <w:r>
+        <w:t xml:space="preserve">If effective date is not </w:t>
+      </w:r>
+      <w:proofErr w:type="gramStart"/>
+      <w:r>
+        <w:t>provided</w:t>
+      </w:r>
+      <w:proofErr w:type="gramEnd"/>
+      <w:r>
+        <w:t xml:space="preserve"> then default to today.</w:t>
       </w:r>
     </w:p>
     <w:p>
@@ -1043,6 +1285,7 @@
         </w:rPr>
         <w:t xml:space="preserve">Call </w:t>
       </w:r>
+      <w:proofErr w:type="spellStart"/>
       <w:r>
         <w:rPr>
           <w:b/>
@@ -1055,6 +1298,7 @@
         </w:rPr>
         <w:t>Internal</w:t>
       </w:r>
+      <w:proofErr w:type="spellEnd"/>
     </w:p>
     <w:p>
       <w:pPr>
@@ -1067,8 +1311,16 @@
         <w:rPr>
           <w:b/>
         </w:rPr>
-        <w:t>Call Standardise</w:t>
-      </w:r>
+        <w:t xml:space="preserve">Call </w:t>
+      </w:r>
+      <w:proofErr w:type="spellStart"/>
+      <w:r>
+        <w:rPr>
+          <w:b/>
+        </w:rPr>
+        <w:t>Standardise</w:t>
+      </w:r>
+      <w:proofErr w:type="spellEnd"/>
     </w:p>
     <w:p>
       <w:pPr>
@@ -1156,9 +1408,11 @@
       <w:pPr>
         <w:pStyle w:val="Heading2"/>
       </w:pPr>
+      <w:proofErr w:type="spellStart"/>
       <w:r>
         <w:t>Standardise</w:t>
       </w:r>
+      <w:proofErr w:type="spellEnd"/>
     </w:p>
     <w:p>
       <w:r>
@@ -1296,7 +1550,11 @@
         <w:t xml:space="preserve">If postcode length </w:t>
       </w:r>
       <w:r>
-        <w:t xml:space="preserve">&gt;7 </w:t>
+        <w:t>&gt;</w:t>
+      </w:r>
+      <w:proofErr w:type="gramStart"/>
+      <w:r>
+        <w:t xml:space="preserve">7 </w:t>
       </w:r>
       <w:r>
         <w:t xml:space="preserve"> </w:t>
@@ -1304,6 +1562,7 @@
       <w:r>
         <w:t>–</w:t>
       </w:r>
+      <w:proofErr w:type="gramEnd"/>
       <w:r>
         <w:t xml:space="preserve"> do nothing</w:t>
       </w:r>
@@ -1343,25 +1602,31 @@
       <w:pPr>
         <w:spacing w:after="0"/>
       </w:pPr>
+      <w:proofErr w:type="spellStart"/>
       <w:r>
         <w:t>NormalizeSurname</w:t>
       </w:r>
-    </w:p>
-    <w:p>
-      <w:pPr>
-        <w:spacing w:after="0"/>
-      </w:pPr>
+      <w:proofErr w:type="spellEnd"/>
+    </w:p>
+    <w:p>
+      <w:pPr>
+        <w:spacing w:after="0"/>
+      </w:pPr>
+      <w:proofErr w:type="spellStart"/>
       <w:r>
         <w:t>NormalizeGivenName</w:t>
       </w:r>
-    </w:p>
-    <w:p>
-      <w:pPr>
-        <w:spacing w:after="0"/>
-      </w:pPr>
+      <w:proofErr w:type="spellEnd"/>
+    </w:p>
+    <w:p>
+      <w:pPr>
+        <w:spacing w:after="0"/>
+      </w:pPr>
+      <w:proofErr w:type="spellStart"/>
       <w:r>
         <w:t>NormalizePostcode</w:t>
       </w:r>
+      <w:proofErr w:type="spellEnd"/>
     </w:p>
     <w:p>
       <w:pPr>
@@ -1491,25 +1756,31 @@
       <w:pPr>
         <w:spacing w:after="0"/>
       </w:pPr>
+      <w:proofErr w:type="spellStart"/>
       <w:r>
         <w:t>NormalizeSurname</w:t>
       </w:r>
-    </w:p>
-    <w:p>
-      <w:pPr>
-        <w:spacing w:after="0"/>
-      </w:pPr>
+      <w:proofErr w:type="spellEnd"/>
+    </w:p>
+    <w:p>
+      <w:pPr>
+        <w:spacing w:after="0"/>
+      </w:pPr>
+      <w:proofErr w:type="spellStart"/>
       <w:r>
         <w:t>NormalizeGivenName</w:t>
       </w:r>
-    </w:p>
-    <w:p>
-      <w:pPr>
-        <w:spacing w:after="0"/>
-      </w:pPr>
+      <w:proofErr w:type="spellEnd"/>
+    </w:p>
+    <w:p>
+      <w:pPr>
+        <w:spacing w:after="0"/>
+      </w:pPr>
+      <w:proofErr w:type="spellStart"/>
       <w:r>
         <w:t>NormalizePostcode</w:t>
       </w:r>
+      <w:proofErr w:type="spellEnd"/>
     </w:p>
     <w:p>
       <w:pPr>
@@ -1524,9 +1795,11 @@
         <w:spacing w:after="0"/>
         <w:ind w:firstLine="720"/>
       </w:pPr>
+      <w:proofErr w:type="spellStart"/>
       <w:r>
         <w:t>NormalizeSurname</w:t>
       </w:r>
+      <w:proofErr w:type="spellEnd"/>
       <w:r>
         <w:t xml:space="preserve"> passing in the previous </w:t>
       </w:r>
@@ -1567,9 +1840,14 @@
       <w:pPr>
         <w:spacing w:after="0"/>
       </w:pPr>
+      <w:proofErr w:type="spellStart"/>
       <w:ins w:id="20" w:author="Nick Jones" w:date="2020-06-12T11:22:00Z">
         <w:r>
-          <w:t>nationalIdSetChanged = false</w:t>
+          <w:t>nationalIdSetChanged</w:t>
+        </w:r>
+        <w:proofErr w:type="spellEnd"/>
+        <w:r>
+          <w:t xml:space="preserve"> = false</w:t>
         </w:r>
       </w:ins>
     </w:p>
@@ -1683,7 +1961,14 @@
         </w:r>
         <w:r>
           <w:tab/>
-          <w:t>nationalIdSetChanged = true</w:t>
+        </w:r>
+        <w:proofErr w:type="spellStart"/>
+        <w:r>
+          <w:t>nationalIdSetChanged</w:t>
+        </w:r>
+        <w:proofErr w:type="spellEnd"/>
+        <w:r>
+          <w:t xml:space="preserve"> = true</w:t>
         </w:r>
       </w:ins>
     </w:p>
@@ -1781,7 +2066,14 @@
       <w:ins w:id="24" w:author="Nick Jones" w:date="2020-06-12T11:22:00Z">
         <w:r>
           <w:tab/>
-          <w:t>nationalIdSetChanged = true</w:t>
+        </w:r>
+        <w:proofErr w:type="spellStart"/>
+        <w:r>
+          <w:t>nationalIdSetChanged</w:t>
+        </w:r>
+        <w:proofErr w:type="spellEnd"/>
+        <w:r>
+          <w:t xml:space="preserve"> = true</w:t>
         </w:r>
       </w:ins>
     </w:p>
@@ -1846,11 +2138,13 @@
           <w:t xml:space="preserve">If </w:t>
         </w:r>
       </w:ins>
+      <w:proofErr w:type="spellStart"/>
       <w:ins w:id="31" w:author="Nick Jones" w:date="2020-06-12T11:26:00Z">
         <w:r>
           <w:t>nationalIdSetChanged</w:t>
         </w:r>
       </w:ins>
+      <w:proofErr w:type="spellEnd"/>
     </w:p>
     <w:p>
       <w:pPr>
@@ -1996,8 +2290,13 @@
     <w:p>
       <w:r>
         <w:lastRenderedPageBreak/>
-        <w:t>Return the soundex</w:t>
-      </w:r>
+        <w:t xml:space="preserve">Return the </w:t>
+      </w:r>
+      <w:proofErr w:type="spellStart"/>
+      <w:r>
+        <w:t>soundex</w:t>
+      </w:r>
+      <w:proofErr w:type="spellEnd"/>
     </w:p>
     <w:p>
       <w:pPr>
@@ -2032,8 +2331,13 @@
     </w:p>
     <w:p>
       <w:r>
-        <w:t>Return the soundex</w:t>
-      </w:r>
+        <w:t xml:space="preserve">Return the </w:t>
+      </w:r>
+      <w:proofErr w:type="spellStart"/>
+      <w:r>
+        <w:t>soundex</w:t>
+      </w:r>
+      <w:proofErr w:type="spellEnd"/>
     </w:p>
     <w:p/>
     <w:p>
@@ -2088,6 +2392,9 @@
     <w:p>
       <w:pPr>
         <w:spacing w:after="0"/>
+        <w:rPr>
+          <w:ins w:id="41" w:author="Nick Jones" w:date="2020-06-26T09:27:00Z"/>
+        </w:rPr>
       </w:pPr>
       <w:r>
         <w:tab/>
@@ -2097,411 +2404,11 @@
     <w:p>
       <w:pPr>
         <w:spacing w:after="0"/>
-      </w:pPr>
-      <w:r>
-        <w:tab/>
-      </w:r>
-      <w:r>
-        <w:tab/>
-        <w:t xml:space="preserve">If </w:t>
-      </w:r>
-      <w:r>
-        <w:rPr>
-          <w:b/>
-        </w:rPr>
-        <w:t>VerifyMatch</w:t>
-      </w:r>
-    </w:p>
-    <w:p>
-      <w:pPr>
-        <w:spacing w:after="0"/>
-        <w:ind w:left="1440" w:firstLine="720"/>
-      </w:pPr>
-      <w:r>
-        <w:t xml:space="preserve">Create </w:t>
-      </w:r>
-      <w:r>
-        <w:t>LINK</w:t>
-      </w:r>
-    </w:p>
-    <w:p>
-      <w:pPr>
-        <w:spacing w:after="0"/>
-      </w:pPr>
-      <w:r>
-        <w:tab/>
-      </w:r>
-      <w:r>
-        <w:tab/>
-      </w:r>
-      <w:r>
-        <w:tab/>
-        <w:t>If the effective date on the inbound is &gt; effective date on the MASTER</w:t>
-      </w:r>
-    </w:p>
-    <w:p>
-      <w:pPr>
-        <w:spacing w:after="0"/>
-      </w:pPr>
-      <w:r>
-        <w:tab/>
-      </w:r>
-      <w:r>
-        <w:tab/>
-      </w:r>
-      <w:r>
-        <w:tab/>
-      </w:r>
-      <w:r>
-        <w:tab/>
-        <w:t>Update the demographics on the MASTER</w:t>
-      </w:r>
-    </w:p>
-    <w:p>
-      <w:pPr>
-        <w:spacing w:after="0"/>
-      </w:pPr>
-      <w:r>
-        <w:tab/>
-      </w:r>
-      <w:r>
-        <w:tab/>
-        <w:t>If not</w:t>
-      </w:r>
-    </w:p>
-    <w:p>
-      <w:pPr>
-        <w:spacing w:after="0"/>
-        <w:ind w:left="1440" w:firstLine="720"/>
-      </w:pPr>
-      <w:r>
-        <w:t xml:space="preserve">Create </w:t>
-      </w:r>
-      <w:r>
-        <w:t>WORK</w:t>
-      </w:r>
-    </w:p>
-    <w:p>
-      <w:pPr>
-        <w:spacing w:after="0"/>
-        <w:ind w:left="1440" w:firstLine="720"/>
-      </w:pPr>
-      <w:r>
-        <w:t xml:space="preserve">Create </w:t>
-      </w:r>
-      <w:r>
-        <w:t>LINK</w:t>
-      </w:r>
-    </w:p>
-    <w:p>
-      <w:pPr>
-        <w:spacing w:after="0"/>
-        <w:ind w:left="1440" w:firstLine="720"/>
-      </w:pPr>
-      <w:r>
-        <w:t>update MASTER as INVESTIGATE</w:t>
-      </w:r>
-    </w:p>
-    <w:p>
-      <w:pPr>
-        <w:spacing w:after="0"/>
-      </w:pPr>
-      <w:r>
-        <w:tab/>
-      </w:r>
-      <w:r>
-        <w:tab/>
-      </w:r>
-      <w:r>
-        <w:tab/>
-        <w:t>If the effective date on the inbound is &gt; effective date on the MASTER</w:t>
-      </w:r>
-    </w:p>
-    <w:p>
-      <w:pPr>
-        <w:spacing w:after="0"/>
-      </w:pPr>
-      <w:r>
-        <w:tab/>
-      </w:r>
-      <w:r>
-        <w:tab/>
-      </w:r>
-      <w:r>
-        <w:tab/>
-      </w:r>
-      <w:r>
-        <w:tab/>
-        <w:t>Update the demographics on the MASTER</w:t>
-      </w:r>
-    </w:p>
-    <w:p>
-      <w:pPr>
-        <w:spacing w:after="0"/>
-      </w:pPr>
-      <w:r>
-        <w:tab/>
-        <w:t>Else</w:t>
-      </w:r>
-    </w:p>
-    <w:p>
-      <w:pPr>
-        <w:spacing w:after="0"/>
-      </w:pPr>
-      <w:r>
-        <w:tab/>
-      </w:r>
-      <w:r>
-        <w:tab/>
-        <w:t>Create a MASTER record</w:t>
-      </w:r>
-    </w:p>
-    <w:p>
-      <w:pPr>
-        <w:spacing w:after="0"/>
-        <w:ind w:left="720" w:firstLine="720"/>
-      </w:pPr>
-      <w:r>
-        <w:t xml:space="preserve">Create a </w:t>
-      </w:r>
-      <w:r>
-        <w:t>LINK to it</w:t>
-      </w:r>
-    </w:p>
-    <w:p>
-      <w:pPr>
-        <w:spacing w:after="0"/>
-        <w:rPr>
-          <w:ins w:id="41" w:author="Nick Jones" w:date="2020-06-12T11:24:00Z"/>
-        </w:rPr>
-      </w:pPr>
-      <w:r>
-        <w:t xml:space="preserve">Else </w:t>
-      </w:r>
-    </w:p>
-    <w:p>
-      <w:pPr>
-        <w:spacing w:after="0"/>
-        <w:rPr>
-          <w:ins w:id="42" w:author="Nick Jones" w:date="2020-06-19T11:41:00Z"/>
-        </w:rPr>
-      </w:pPr>
-      <w:ins w:id="43" w:author="Nick Jones" w:date="2020-06-12T11:24:00Z">
-        <w:r>
-          <w:tab/>
-          <w:t xml:space="preserve">Find existing UKRDC link for this </w:t>
-        </w:r>
-      </w:ins>
-      <w:ins w:id="44" w:author="Nick Jones" w:date="2020-06-12T11:25:00Z">
-        <w:r>
-          <w:t>person (e.g. change of NHS Number causing a reassessment)</w:t>
-        </w:r>
-      </w:ins>
-    </w:p>
-    <w:p>
-      <w:pPr>
-        <w:spacing w:after="0"/>
-        <w:ind w:firstLine="720"/>
-        <w:pPrChange w:id="45" w:author="Nick Jones" w:date="2020-06-19T11:41:00Z">
-          <w:pPr>
-            <w:spacing w:after="0"/>
-          </w:pPr>
-        </w:pPrChange>
-      </w:pPr>
-      <w:ins w:id="46" w:author="Nick Jones" w:date="2020-06-19T11:41:00Z">
-        <w:r>
-          <w:t>Set linked = false</w:t>
-        </w:r>
-      </w:ins>
-    </w:p>
-    <w:p>
-      <w:pPr>
-        <w:spacing w:after="0"/>
-        <w:rPr>
-          <w:del w:id="47" w:author="Nick Jones" w:date="2020-06-12T11:24:00Z"/>
-        </w:rPr>
-      </w:pPr>
-      <w:r>
-        <w:tab/>
-        <w:t>** Try to find a matching UKRDC record which can be corroborated by other national ids</w:t>
-      </w:r>
-    </w:p>
-    <w:p>
-      <w:pPr>
-        <w:spacing w:after="0"/>
-      </w:pPr>
-      <w:r>
-        <w:tab/>
-        <w:t>For each national id on this record (NHS/CHI/H&amp;SI)</w:t>
-      </w:r>
-    </w:p>
-    <w:p>
-      <w:pPr>
-        <w:spacing w:after="0"/>
-      </w:pPr>
-      <w:r>
-        <w:tab/>
-      </w:r>
-      <w:r>
-        <w:tab/>
-        <w:t>Get the MASTER Record by national id</w:t>
-      </w:r>
-    </w:p>
-    <w:p>
-      <w:pPr>
-        <w:spacing w:after="0"/>
-      </w:pPr>
-      <w:r>
-        <w:tab/>
-      </w:r>
-      <w:r>
-        <w:tab/>
-        <w:t>Get all the Links to this MASTER</w:t>
-      </w:r>
-    </w:p>
-    <w:p>
-      <w:pPr>
-        <w:spacing w:after="0"/>
-      </w:pPr>
-      <w:r>
-        <w:tab/>
-      </w:r>
-      <w:r>
-        <w:tab/>
-      </w:r>
-      <w:r>
-        <w:t>For each linked record (excluding the inbound person)</w:t>
-      </w:r>
-    </w:p>
-    <w:p>
-      <w:pPr>
-        <w:spacing w:after="0"/>
-        <w:ind w:left="1440" w:firstLine="720"/>
-      </w:pPr>
-      <w:r>
-        <w:t>Search for a MASTER UKR</w:t>
-      </w:r>
-      <w:r>
-        <w:t>DC</w:t>
-      </w:r>
-      <w:r>
-        <w:t xml:space="preserve"> number LINKed to this person</w:t>
-      </w:r>
-    </w:p>
-    <w:p>
-      <w:pPr>
-        <w:spacing w:after="0"/>
-        <w:ind w:left="1440" w:firstLine="720"/>
-      </w:pPr>
-      <w:r>
-        <w:t>If found</w:t>
-      </w:r>
-    </w:p>
-    <w:p>
-      <w:pPr>
-        <w:spacing w:after="0"/>
-      </w:pPr>
-      <w:r>
-        <w:tab/>
-      </w:r>
-      <w:r>
-        <w:tab/>
-      </w:r>
-      <w:r>
-        <w:tab/>
-      </w:r>
-      <w:r>
-        <w:tab/>
-        <w:t xml:space="preserve">Does the inbound record </w:t>
-      </w:r>
-      <w:r>
-        <w:rPr>
-          <w:b/>
-        </w:rPr>
-        <w:t>VerifyMatch</w:t>
-      </w:r>
-      <w:r>
-        <w:t xml:space="preserve"> </w:t>
-      </w:r>
-      <w:r>
-        <w:t>against this UK</w:t>
-      </w:r>
-      <w:r>
-        <w:t>RDC</w:t>
-      </w:r>
-      <w:r>
-        <w:t xml:space="preserve"> Master</w:t>
-      </w:r>
-      <w:r>
-        <w:t>?</w:t>
-      </w:r>
-    </w:p>
-    <w:p>
-      <w:pPr>
-        <w:spacing w:after="0"/>
-        <w:ind w:left="2160" w:firstLine="720"/>
-        <w:rPr>
-          <w:ins w:id="48" w:author="Nick Jones" w:date="2020-06-12T11:07:00Z"/>
-        </w:rPr>
-      </w:pPr>
-      <w:r>
-        <w:t>If so</w:t>
-      </w:r>
-    </w:p>
-    <w:p>
-      <w:pPr>
-        <w:spacing w:after="0"/>
-        <w:ind w:left="2160" w:firstLine="720"/>
-        <w:rPr>
-          <w:ins w:id="49" w:author="Nick Jones" w:date="2020-06-12T11:19:00Z"/>
-        </w:rPr>
-      </w:pPr>
-      <w:ins w:id="50" w:author="Nick Jones" w:date="2020-06-12T11:07:00Z">
-        <w:r>
-          <w:tab/>
-          <w:t xml:space="preserve">If </w:t>
-        </w:r>
-      </w:ins>
-      <w:ins w:id="51" w:author="Nick Jones" w:date="2020-06-19T11:42:00Z">
-        <w:r>
-          <w:t>not linked</w:t>
-        </w:r>
-      </w:ins>
-    </w:p>
-    <w:p>
-      <w:pPr>
-        <w:spacing w:after="0"/>
-        <w:ind w:left="4320"/>
-        <w:rPr>
-          <w:ins w:id="52" w:author="Nick Jones" w:date="2020-06-12T11:15:00Z"/>
-        </w:rPr>
-        <w:pPrChange w:id="53" w:author="Nick Jones" w:date="2020-06-12T11:20:00Z">
-          <w:pPr>
-            <w:spacing w:after="0"/>
-            <w:ind w:left="2160" w:firstLine="720"/>
-          </w:pPr>
-        </w:pPrChange>
-      </w:pPr>
-      <w:ins w:id="54" w:author="Nick Jones" w:date="2020-06-12T11:25:00Z">
-        <w:r>
-          <w:t>If UKRDC Link exists</w:t>
-        </w:r>
-      </w:ins>
-    </w:p>
-    <w:p>
-      <w:pPr>
-        <w:spacing w:after="0"/>
-        <w:ind w:left="2160" w:firstLine="720"/>
-        <w:rPr>
-          <w:ins w:id="55" w:author="Nick Jones" w:date="2020-06-12T11:20:00Z"/>
-        </w:rPr>
-      </w:pPr>
-      <w:ins w:id="56" w:author="Nick Jones" w:date="2020-06-12T11:25:00Z">
-        <w:r>
-          <w:tab/>
-        </w:r>
-      </w:ins>
-      <w:ins w:id="57" w:author="Nick Jones" w:date="2020-06-12T11:15:00Z">
+        <w:rPr>
+          <w:del w:id="42" w:author="Nick Jones" w:date="2020-06-26T09:27:00Z"/>
+        </w:rPr>
+      </w:pPr>
+      <w:ins w:id="43" w:author="Nick Jones" w:date="2020-06-26T09:27:00Z">
         <w:r>
           <w:tab/>
         </w:r>
@@ -2509,7 +2416,440 @@
           <w:tab/>
         </w:r>
       </w:ins>
-      <w:ins w:id="58" w:author="Nick Jones" w:date="2020-06-12T11:16:00Z">
+      <w:ins w:id="44" w:author="Nick Jones" w:date="2020-06-26T09:28:00Z">
+        <w:r>
+          <w:t>If already linked to this MASTER - return</w:t>
+        </w:r>
+      </w:ins>
+    </w:p>
+    <w:p>
+      <w:pPr>
+        <w:spacing w:after="0"/>
+      </w:pPr>
+      <w:r>
+        <w:tab/>
+      </w:r>
+      <w:r>
+        <w:tab/>
+        <w:t xml:space="preserve">If </w:t>
+      </w:r>
+      <w:proofErr w:type="spellStart"/>
+      <w:r>
+        <w:rPr>
+          <w:b/>
+        </w:rPr>
+        <w:t>VerifyMatch</w:t>
+      </w:r>
+      <w:proofErr w:type="spellEnd"/>
+    </w:p>
+    <w:p>
+      <w:pPr>
+        <w:spacing w:after="0"/>
+        <w:ind w:left="1440" w:firstLine="720"/>
+      </w:pPr>
+      <w:r>
+        <w:t xml:space="preserve">Create </w:t>
+      </w:r>
+      <w:r>
+        <w:t>LINK</w:t>
+      </w:r>
+    </w:p>
+    <w:p>
+      <w:pPr>
+        <w:spacing w:after="0"/>
+      </w:pPr>
+      <w:r>
+        <w:tab/>
+      </w:r>
+      <w:r>
+        <w:tab/>
+      </w:r>
+      <w:r>
+        <w:tab/>
+        <w:t>If the effective date on the inbound is &gt; effective date on the MASTER</w:t>
+      </w:r>
+    </w:p>
+    <w:p>
+      <w:pPr>
+        <w:spacing w:after="0"/>
+      </w:pPr>
+      <w:r>
+        <w:tab/>
+      </w:r>
+      <w:r>
+        <w:tab/>
+      </w:r>
+      <w:r>
+        <w:tab/>
+      </w:r>
+      <w:r>
+        <w:tab/>
+        <w:t>Update the demographics on the MASTER</w:t>
+      </w:r>
+    </w:p>
+    <w:p>
+      <w:pPr>
+        <w:spacing w:after="0"/>
+      </w:pPr>
+      <w:r>
+        <w:tab/>
+      </w:r>
+      <w:r>
+        <w:tab/>
+        <w:t>If not</w:t>
+      </w:r>
+    </w:p>
+    <w:p>
+      <w:pPr>
+        <w:spacing w:after="0"/>
+        <w:ind w:left="1440" w:firstLine="720"/>
+      </w:pPr>
+      <w:r>
+        <w:t xml:space="preserve">Create </w:t>
+      </w:r>
+      <w:r>
+        <w:t>WORK</w:t>
+      </w:r>
+    </w:p>
+    <w:p>
+      <w:pPr>
+        <w:spacing w:after="0"/>
+        <w:ind w:left="1440" w:firstLine="720"/>
+      </w:pPr>
+      <w:r>
+        <w:t xml:space="preserve">Create </w:t>
+      </w:r>
+      <w:r>
+        <w:t>LINK</w:t>
+      </w:r>
+    </w:p>
+    <w:p>
+      <w:pPr>
+        <w:spacing w:after="0"/>
+        <w:ind w:left="1440" w:firstLine="720"/>
+      </w:pPr>
+      <w:r>
+        <w:t>update MASTER as INVESTIGATE</w:t>
+      </w:r>
+    </w:p>
+    <w:p>
+      <w:pPr>
+        <w:spacing w:after="0"/>
+      </w:pPr>
+      <w:r>
+        <w:tab/>
+      </w:r>
+      <w:r>
+        <w:tab/>
+      </w:r>
+      <w:r>
+        <w:tab/>
+        <w:t>If the effective date on the inbound is &gt; effective date on the MASTER</w:t>
+      </w:r>
+    </w:p>
+    <w:p>
+      <w:pPr>
+        <w:spacing w:after="0"/>
+      </w:pPr>
+      <w:r>
+        <w:tab/>
+      </w:r>
+      <w:r>
+        <w:tab/>
+      </w:r>
+      <w:r>
+        <w:tab/>
+      </w:r>
+      <w:r>
+        <w:tab/>
+        <w:t>Update the demographics on the MASTER</w:t>
+      </w:r>
+    </w:p>
+    <w:p>
+      <w:pPr>
+        <w:spacing w:after="0"/>
+      </w:pPr>
+      <w:r>
+        <w:tab/>
+        <w:t>Else</w:t>
+      </w:r>
+    </w:p>
+    <w:p>
+      <w:pPr>
+        <w:spacing w:after="0"/>
+      </w:pPr>
+      <w:r>
+        <w:tab/>
+      </w:r>
+      <w:r>
+        <w:tab/>
+        <w:t>Create a MASTER record</w:t>
+      </w:r>
+    </w:p>
+    <w:p>
+      <w:pPr>
+        <w:spacing w:after="0"/>
+        <w:ind w:left="720" w:firstLine="720"/>
+      </w:pPr>
+      <w:r>
+        <w:t xml:space="preserve">Create a </w:t>
+      </w:r>
+      <w:r>
+        <w:t>LINK to it</w:t>
+      </w:r>
+    </w:p>
+    <w:p>
+      <w:pPr>
+        <w:spacing w:after="0"/>
+        <w:rPr>
+          <w:ins w:id="45" w:author="Nick Jones" w:date="2020-06-12T11:24:00Z"/>
+        </w:rPr>
+      </w:pPr>
+      <w:r>
+        <w:t xml:space="preserve">Else </w:t>
+      </w:r>
+    </w:p>
+    <w:p>
+      <w:pPr>
+        <w:spacing w:after="0"/>
+        <w:rPr>
+          <w:ins w:id="46" w:author="Nick Jones" w:date="2020-06-19T11:41:00Z"/>
+        </w:rPr>
+      </w:pPr>
+      <w:ins w:id="47" w:author="Nick Jones" w:date="2020-06-12T11:24:00Z">
+        <w:r>
+          <w:tab/>
+          <w:t xml:space="preserve">Find existing UKRDC link for this </w:t>
+        </w:r>
+      </w:ins>
+      <w:ins w:id="48" w:author="Nick Jones" w:date="2020-06-12T11:25:00Z">
+        <w:r>
+          <w:t>person (e.g. change of NHS Number causing a reassessment)</w:t>
+        </w:r>
+      </w:ins>
+    </w:p>
+    <w:p>
+      <w:pPr>
+        <w:spacing w:after="0"/>
+        <w:ind w:firstLine="720"/>
+        <w:pPrChange w:id="49" w:author="Nick Jones" w:date="2020-06-19T11:41:00Z">
+          <w:pPr>
+            <w:spacing w:after="0"/>
+          </w:pPr>
+        </w:pPrChange>
+      </w:pPr>
+      <w:ins w:id="50" w:author="Nick Jones" w:date="2020-06-19T11:41:00Z">
+        <w:r>
+          <w:t>Set linked = false</w:t>
+        </w:r>
+      </w:ins>
+    </w:p>
+    <w:p>
+      <w:pPr>
+        <w:spacing w:after="0"/>
+        <w:rPr>
+          <w:del w:id="51" w:author="Nick Jones" w:date="2020-06-12T11:24:00Z"/>
+        </w:rPr>
+      </w:pPr>
+      <w:r>
+        <w:tab/>
+        <w:t>** Try to find a matching UKRDC record which can be corroborated by other national ids</w:t>
+      </w:r>
+    </w:p>
+    <w:p>
+      <w:pPr>
+        <w:spacing w:after="0"/>
+      </w:pPr>
+      <w:r>
+        <w:tab/>
+        <w:t>For each national id on this record (NHS/CHI/H&amp;SI)</w:t>
+      </w:r>
+    </w:p>
+    <w:p>
+      <w:pPr>
+        <w:spacing w:after="0"/>
+      </w:pPr>
+      <w:r>
+        <w:tab/>
+      </w:r>
+      <w:r>
+        <w:tab/>
+        <w:t>Get the MASTER Record by national id</w:t>
+      </w:r>
+    </w:p>
+    <w:p>
+      <w:pPr>
+        <w:spacing w:after="0"/>
+      </w:pPr>
+      <w:r>
+        <w:tab/>
+      </w:r>
+      <w:r>
+        <w:tab/>
+        <w:t>Get all the Links to this MASTER</w:t>
+      </w:r>
+    </w:p>
+    <w:p>
+      <w:pPr>
+        <w:spacing w:after="0"/>
+      </w:pPr>
+      <w:r>
+        <w:tab/>
+      </w:r>
+      <w:r>
+        <w:tab/>
+      </w:r>
+      <w:r>
+        <w:t>For each linked record (excluding the inbound person)</w:t>
+      </w:r>
+    </w:p>
+    <w:p>
+      <w:pPr>
+        <w:spacing w:after="0"/>
+        <w:ind w:left="1440" w:firstLine="720"/>
+      </w:pPr>
+      <w:r>
+        <w:t>Search for a MASTER UKR</w:t>
+      </w:r>
+      <w:r>
+        <w:t>DC</w:t>
+      </w:r>
+      <w:r>
+        <w:t xml:space="preserve"> number </w:t>
+      </w:r>
+      <w:proofErr w:type="spellStart"/>
+      <w:r>
+        <w:t>LINKed</w:t>
+      </w:r>
+      <w:proofErr w:type="spellEnd"/>
+      <w:r>
+        <w:t xml:space="preserve"> to this person</w:t>
+      </w:r>
+    </w:p>
+    <w:p>
+      <w:pPr>
+        <w:spacing w:after="0"/>
+        <w:ind w:left="1440" w:firstLine="720"/>
+      </w:pPr>
+      <w:r>
+        <w:t>If found</w:t>
+      </w:r>
+    </w:p>
+    <w:p>
+      <w:pPr>
+        <w:spacing w:after="0"/>
+      </w:pPr>
+      <w:r>
+        <w:tab/>
+      </w:r>
+      <w:r>
+        <w:tab/>
+      </w:r>
+      <w:r>
+        <w:tab/>
+      </w:r>
+      <w:r>
+        <w:tab/>
+        <w:t xml:space="preserve">Does the inbound record </w:t>
+      </w:r>
+      <w:proofErr w:type="spellStart"/>
+      <w:r>
+        <w:rPr>
+          <w:b/>
+        </w:rPr>
+        <w:t>VerifyMatch</w:t>
+      </w:r>
+      <w:proofErr w:type="spellEnd"/>
+      <w:r>
+        <w:t xml:space="preserve"> </w:t>
+      </w:r>
+      <w:r>
+        <w:t>against this UK</w:t>
+      </w:r>
+      <w:r>
+        <w:t>RDC</w:t>
+      </w:r>
+      <w:r>
+        <w:t xml:space="preserve"> Master</w:t>
+      </w:r>
+      <w:r>
+        <w:t>?</w:t>
+      </w:r>
+    </w:p>
+    <w:p>
+      <w:pPr>
+        <w:spacing w:after="0"/>
+        <w:ind w:left="2160" w:firstLine="720"/>
+        <w:rPr>
+          <w:ins w:id="52" w:author="Nick Jones" w:date="2020-06-12T11:07:00Z"/>
+        </w:rPr>
+      </w:pPr>
+      <w:r>
+        <w:t>If so</w:t>
+      </w:r>
+    </w:p>
+    <w:p>
+      <w:pPr>
+        <w:spacing w:after="0"/>
+        <w:ind w:left="2160" w:firstLine="720"/>
+        <w:rPr>
+          <w:ins w:id="53" w:author="Nick Jones" w:date="2020-06-12T11:19:00Z"/>
+        </w:rPr>
+      </w:pPr>
+      <w:ins w:id="54" w:author="Nick Jones" w:date="2020-06-12T11:07:00Z">
+        <w:r>
+          <w:tab/>
+          <w:t xml:space="preserve">If </w:t>
+        </w:r>
+      </w:ins>
+      <w:ins w:id="55" w:author="Nick Jones" w:date="2020-06-19T11:42:00Z">
+        <w:r>
+          <w:t>not linked</w:t>
+        </w:r>
+      </w:ins>
+    </w:p>
+    <w:p>
+      <w:pPr>
+        <w:spacing w:after="0"/>
+        <w:ind w:left="4320"/>
+        <w:rPr>
+          <w:ins w:id="56" w:author="Nick Jones" w:date="2020-06-12T11:15:00Z"/>
+        </w:rPr>
+        <w:pPrChange w:id="57" w:author="Nick Jones" w:date="2020-06-12T11:20:00Z">
+          <w:pPr>
+            <w:spacing w:after="0"/>
+            <w:ind w:left="2160" w:firstLine="720"/>
+          </w:pPr>
+        </w:pPrChange>
+      </w:pPr>
+      <w:ins w:id="58" w:author="Nick Jones" w:date="2020-06-12T11:25:00Z">
+        <w:r>
+          <w:t>If UKRDC Link exists</w:t>
+        </w:r>
+      </w:ins>
+    </w:p>
+    <w:p>
+      <w:pPr>
+        <w:spacing w:after="0"/>
+        <w:ind w:left="2160" w:firstLine="720"/>
+        <w:rPr>
+          <w:ins w:id="59" w:author="Nick Jones" w:date="2020-06-12T11:20:00Z"/>
+        </w:rPr>
+      </w:pPr>
+      <w:ins w:id="60" w:author="Nick Jones" w:date="2020-06-12T11:25:00Z">
+        <w:r>
+          <w:tab/>
+        </w:r>
+      </w:ins>
+      <w:ins w:id="61" w:author="Nick Jones" w:date="2020-06-12T11:15:00Z">
+        <w:r>
+          <w:tab/>
+        </w:r>
+        <w:r>
+          <w:tab/>
+        </w:r>
+      </w:ins>
+      <w:ins w:id="62" w:author="Nick Jones" w:date="2020-06-12T11:16:00Z">
         <w:r>
           <w:t>Delete UKRDC Link</w:t>
         </w:r>
@@ -2525,7 +2865,7 @@
       <w:pPr>
         <w:spacing w:after="0"/>
         <w:ind w:left="3600" w:firstLine="720"/>
-        <w:pPrChange w:id="59" w:author="Nick Jones" w:date="2020-06-12T11:07:00Z">
+        <w:pPrChange w:id="63" w:author="Nick Jones" w:date="2020-06-12T11:07:00Z">
           <w:pPr>
             <w:spacing w:after="0"/>
             <w:ind w:left="2880" w:firstLine="720"/>
@@ -2533,7 +2873,6 @@
         </w:pPrChange>
       </w:pPr>
       <w:r>
-        <w:lastRenderedPageBreak/>
         <w:t>C</w:t>
       </w:r>
       <w:r>
@@ -2545,7 +2884,7 @@
         <w:spacing w:after="0"/>
         <w:ind w:left="3600" w:firstLine="720"/>
         <w:rPr>
-          <w:ins w:id="60" w:author="Nick Jones" w:date="2020-06-19T11:42:00Z"/>
+          <w:ins w:id="64" w:author="Nick Jones" w:date="2020-06-19T11:42:00Z"/>
         </w:rPr>
       </w:pPr>
       <w:r>
@@ -2557,10 +2896,10 @@
         <w:spacing w:after="0"/>
         <w:ind w:left="3600" w:firstLine="720"/>
         <w:rPr>
-          <w:ins w:id="61" w:author="Nick Jones" w:date="2020-06-12T11:07:00Z"/>
-        </w:rPr>
-      </w:pPr>
-      <w:ins w:id="62" w:author="Nick Jones" w:date="2020-06-19T11:42:00Z">
+          <w:ins w:id="65" w:author="Nick Jones" w:date="2020-06-12T11:07:00Z"/>
+        </w:rPr>
+      </w:pPr>
+      <w:ins w:id="66" w:author="Nick Jones" w:date="2020-06-19T11:42:00Z">
         <w:r>
           <w:t>Break from inner loop (for this master record)</w:t>
         </w:r>
@@ -2570,10 +2909,10 @@
       <w:pPr>
         <w:spacing w:after="0"/>
         <w:rPr>
-          <w:ins w:id="63" w:author="Nick Jones" w:date="2020-06-12T11:08:00Z"/>
-        </w:rPr>
-      </w:pPr>
-      <w:ins w:id="64" w:author="Nick Jones" w:date="2020-06-12T11:07:00Z">
+          <w:ins w:id="67" w:author="Nick Jones" w:date="2020-06-12T11:08:00Z"/>
+        </w:rPr>
+      </w:pPr>
+      <w:ins w:id="68" w:author="Nick Jones" w:date="2020-06-12T11:07:00Z">
         <w:r>
           <w:tab/>
         </w:r>
@@ -2591,7 +2930,7 @@
           <w:t>E</w:t>
         </w:r>
       </w:ins>
-      <w:ins w:id="65" w:author="Nick Jones" w:date="2020-06-12T11:08:00Z">
+      <w:ins w:id="69" w:author="Nick Jones" w:date="2020-06-12T11:08:00Z">
         <w:r>
           <w:t>lse</w:t>
         </w:r>
@@ -2601,10 +2940,10 @@
       <w:pPr>
         <w:spacing w:after="0"/>
         <w:rPr>
-          <w:ins w:id="66" w:author="Nick Jones" w:date="2020-06-19T11:43:00Z"/>
-        </w:rPr>
-      </w:pPr>
-      <w:ins w:id="67" w:author="Nick Jones" w:date="2020-06-12T11:08:00Z">
+          <w:ins w:id="70" w:author="Nick Jones" w:date="2020-06-19T11:43:00Z"/>
+        </w:rPr>
+      </w:pPr>
+      <w:ins w:id="71" w:author="Nick Jones" w:date="2020-06-12T11:08:00Z">
         <w:r>
           <w:tab/>
         </w:r>
@@ -2625,17 +2964,17 @@
           <w:t>Create WORK (</w:t>
         </w:r>
       </w:ins>
-      <w:ins w:id="68" w:author="Nick Jones" w:date="2020-06-19T11:43:00Z">
+      <w:ins w:id="72" w:author="Nick Jones" w:date="2020-06-19T11:43:00Z">
         <w:r>
           <w:t>Type 1</w:t>
         </w:r>
       </w:ins>
-      <w:ins w:id="69" w:author="Nick Jones" w:date="2020-06-19T11:57:00Z">
+      <w:ins w:id="73" w:author="Nick Jones" w:date="2020-06-19T11:57:00Z">
         <w:r>
           <w:t>0</w:t>
         </w:r>
       </w:ins>
-      <w:ins w:id="70" w:author="Nick Jones" w:date="2020-06-19T11:43:00Z">
+      <w:ins w:id="74" w:author="Nick Jones" w:date="2020-06-19T11:43:00Z">
         <w:r>
           <w:t>,</w:t>
         </w:r>
@@ -2645,19 +2984,27 @@
       <w:pPr>
         <w:spacing w:after="0"/>
         <w:ind w:left="5040"/>
-        <w:pPrChange w:id="71" w:author="Nick Jones" w:date="2020-06-19T11:43:00Z">
+        <w:pPrChange w:id="75" w:author="Nick Jones" w:date="2020-06-19T11:43:00Z">
           <w:pPr>
             <w:spacing w:after="0"/>
             <w:ind w:left="2880" w:firstLine="720"/>
           </w:pPr>
         </w:pPrChange>
       </w:pPr>
-      <w:ins w:id="72" w:author="Nick Jones" w:date="2020-06-19T11:43:00Z">
+      <w:ins w:id="76" w:author="Nick Jones" w:date="2020-06-19T11:43:00Z">
         <w:r>
-          <w:t>Additional verified UKRDC Link (see masterId) implied (see attributes)</w:t>
+          <w:t xml:space="preserve">Additional verified UKRDC Link (see </w:t>
+        </w:r>
+        <w:proofErr w:type="spellStart"/>
+        <w:r>
+          <w:t>masterId</w:t>
+        </w:r>
+        <w:proofErr w:type="spellEnd"/>
+        <w:r>
+          <w:t>) implied (see attributes)</w:t>
         </w:r>
       </w:ins>
-      <w:ins w:id="73" w:author="Nick Jones" w:date="2020-06-12T11:08:00Z">
+      <w:ins w:id="77" w:author="Nick Jones" w:date="2020-06-12T11:08:00Z">
         <w:r>
           <w:t>)</w:t>
         </w:r>
@@ -2715,15 +3062,23 @@
         <w:tab/>
         <w:t>If not linked</w:t>
       </w:r>
-      <w:ins w:id="74" w:author="Nick Jones" w:date="2020-06-19T11:44:00Z">
+      <w:ins w:id="78" w:author="Nick Jones" w:date="2020-06-19T11:44:00Z">
         <w:r>
-          <w:t xml:space="preserve"> in this process and UKRDC link didn</w:t>
+          <w:t xml:space="preserve"> in this process and UKRDC link </w:t>
+        </w:r>
+        <w:proofErr w:type="gramStart"/>
+        <w:r>
+          <w:t>didn</w:t>
         </w:r>
         <w:r>
           <w:t>’</w:t>
         </w:r>
         <w:r>
-          <w:t>t pre-exist</w:t>
+          <w:t>t</w:t>
+        </w:r>
+        <w:proofErr w:type="gramEnd"/>
+        <w:r>
+          <w:t xml:space="preserve"> pre-exist</w:t>
         </w:r>
       </w:ins>
     </w:p>
@@ -2828,12 +3183,14 @@
         <w:tab/>
         <w:t xml:space="preserve">If not </w:t>
       </w:r>
+      <w:proofErr w:type="spellStart"/>
       <w:r>
         <w:rPr>
           <w:b/>
         </w:rPr>
         <w:t>VerifyMatch</w:t>
       </w:r>
+      <w:proofErr w:type="spellEnd"/>
     </w:p>
     <w:p>
       <w:pPr>
@@ -2900,7 +3257,15 @@
         <w:ind w:left="720" w:firstLine="720"/>
       </w:pPr>
       <w:r>
-        <w:t>Check Duplicates for the MasterId/Originator</w:t>
+        <w:t xml:space="preserve">Check Duplicates for the </w:t>
+      </w:r>
+      <w:proofErr w:type="spellStart"/>
+      <w:r>
+        <w:t>MasterId</w:t>
+      </w:r>
+      <w:proofErr w:type="spellEnd"/>
+      <w:r>
+        <w:t>/Originator</w:t>
       </w:r>
     </w:p>
     <w:p>
@@ -3003,7 +3368,7 @@
       <w:pPr>
         <w:spacing w:after="0"/>
         <w:rPr>
-          <w:del w:id="75" w:author="Nick Jones" w:date="2020-06-05T12:47:00Z"/>
+          <w:del w:id="79" w:author="Nick Jones" w:date="2020-06-05T12:47:00Z"/>
         </w:rPr>
       </w:pPr>
       <w:r>
@@ -3103,12 +3468,14 @@
         <w:tab/>
         <w:t xml:space="preserve">If the record does not </w:t>
       </w:r>
+      <w:proofErr w:type="spellStart"/>
       <w:r>
         <w:rPr>
           <w:b/>
         </w:rPr>
         <w:t>VerifyMatch</w:t>
       </w:r>
+      <w:proofErr w:type="spellEnd"/>
     </w:p>
     <w:p>
       <w:pPr>
@@ -3154,6 +3521,7 @@
         <w:spacing w:after="0"/>
       </w:pPr>
       <w:r>
+        <w:lastRenderedPageBreak/>
         <w:tab/>
         <w:t>Else</w:t>
       </w:r>
@@ -3163,7 +3531,6 @@
         <w:spacing w:after="0"/>
       </w:pPr>
       <w:r>
-        <w:lastRenderedPageBreak/>
         <w:tab/>
       </w:r>
       <w:r>
@@ -3175,16 +3542,16 @@
       <w:pPr>
         <w:spacing w:after="0"/>
         <w:rPr>
-          <w:del w:id="76" w:author="Nick Jones" w:date="2020-06-12T11:14:00Z"/>
-        </w:rPr>
-      </w:pPr>
-      <w:r>
-        <w:tab/>
-      </w:r>
-      <w:r>
-        <w:tab/>
-      </w:r>
-      <w:del w:id="77" w:author="Nick Jones" w:date="2020-06-12T11:14:00Z">
+          <w:del w:id="80" w:author="Nick Jones" w:date="2020-06-12T11:14:00Z"/>
+        </w:rPr>
+      </w:pPr>
+      <w:r>
+        <w:tab/>
+      </w:r>
+      <w:r>
+        <w:tab/>
+      </w:r>
+      <w:del w:id="81" w:author="Nick Jones" w:date="2020-06-12T11:14:00Z">
         <w:r>
           <w:delText>Delete the original LINK</w:delText>
         </w:r>
@@ -3194,10 +3561,10 @@
       <w:pPr>
         <w:spacing w:after="0"/>
         <w:rPr>
-          <w:del w:id="78" w:author="Nick Jones" w:date="2020-06-12T11:14:00Z"/>
-        </w:rPr>
-      </w:pPr>
-      <w:del w:id="79" w:author="Nick Jones" w:date="2020-06-12T11:14:00Z">
+          <w:del w:id="82" w:author="Nick Jones" w:date="2020-06-12T11:14:00Z"/>
+        </w:rPr>
+      </w:pPr>
+      <w:del w:id="83" w:author="Nick Jones" w:date="2020-06-12T11:14:00Z">
         <w:r>
           <w:tab/>
         </w:r>
@@ -3211,10 +3578,10 @@
       <w:pPr>
         <w:spacing w:after="0"/>
         <w:rPr>
-          <w:ins w:id="80" w:author="Nick Jones" w:date="2020-06-12T11:14:00Z"/>
-        </w:rPr>
-      </w:pPr>
-      <w:del w:id="81" w:author="Nick Jones" w:date="2020-06-12T11:14:00Z">
+          <w:ins w:id="84" w:author="Nick Jones" w:date="2020-06-12T11:14:00Z"/>
+        </w:rPr>
+      </w:pPr>
+      <w:del w:id="85" w:author="Nick Jones" w:date="2020-06-12T11:14:00Z">
         <w:r>
           <w:tab/>
         </w:r>
@@ -3233,17 +3600,17 @@
         <w:rPr>
           <w:b/>
           <w:bCs/>
-          <w:rPrChange w:id="82" w:author="Nick Jones" w:date="2020-06-12T11:14:00Z">
+          <w:rPrChange w:id="86" w:author="Nick Jones" w:date="2020-06-12T11:14:00Z">
             <w:rPr/>
           </w:rPrChange>
         </w:rPr>
       </w:pPr>
-      <w:ins w:id="83" w:author="Nick Jones" w:date="2020-06-12T11:14:00Z">
+      <w:ins w:id="87" w:author="Nick Jones" w:date="2020-06-12T11:14:00Z">
         <w:r>
           <w:rPr>
             <w:b/>
             <w:bCs/>
-            <w:rPrChange w:id="84" w:author="Nick Jones" w:date="2020-06-12T11:14:00Z">
+            <w:rPrChange w:id="88" w:author="Nick Jones" w:date="2020-06-12T11:14:00Z">
               <w:rPr/>
             </w:rPrChange>
           </w:rPr>
@@ -3253,7 +3620,7 @@
           <w:rPr>
             <w:b/>
             <w:bCs/>
-            <w:rPrChange w:id="85" w:author="Nick Jones" w:date="2020-06-12T11:14:00Z">
+            <w:rPrChange w:id="89" w:author="Nick Jones" w:date="2020-06-12T11:14:00Z">
               <w:rPr/>
             </w:rPrChange>
           </w:rPr>
@@ -3306,7 +3673,7 @@
       <w:pPr>
         <w:spacing w:after="0"/>
         <w:rPr>
-          <w:ins w:id="86" w:author="Nick Jones" w:date="2020-06-05T12:47:00Z"/>
+          <w:ins w:id="90" w:author="Nick Jones" w:date="2020-06-05T12:47:00Z"/>
           <w:b/>
         </w:rPr>
       </w:pPr>
@@ -3336,7 +3703,7 @@
       <w:pPr>
         <w:spacing w:after="0"/>
         <w:rPr>
-          <w:ins w:id="87" w:author="Nick Jones" w:date="2020-06-12T11:27:00Z"/>
+          <w:ins w:id="91" w:author="Nick Jones" w:date="2020-06-12T11:27:00Z"/>
           <w:b/>
         </w:rPr>
       </w:pPr>
@@ -3345,10 +3712,10 @@
       <w:pPr>
         <w:pStyle w:val="Heading2"/>
         <w:rPr>
-          <w:ins w:id="88" w:author="Nick Jones" w:date="2020-06-12T11:27:00Z"/>
-        </w:rPr>
-      </w:pPr>
-      <w:ins w:id="89" w:author="Nick Jones" w:date="2020-06-12T11:27:00Z">
+          <w:ins w:id="92" w:author="Nick Jones" w:date="2020-06-12T11:27:00Z"/>
+        </w:rPr>
+      </w:pPr>
+      <w:ins w:id="93" w:author="Nick Jones" w:date="2020-06-12T11:27:00Z">
         <w:r>
           <w:t>Delete UKRDC Link</w:t>
         </w:r>
@@ -3359,10 +3726,10 @@
         <w:spacing w:after="0"/>
         <w:ind w:firstLine="576"/>
         <w:rPr>
-          <w:ins w:id="90" w:author="Nick Jones" w:date="2020-06-12T11:27:00Z"/>
-        </w:rPr>
-      </w:pPr>
-      <w:ins w:id="91" w:author="Nick Jones" w:date="2020-06-12T11:27:00Z">
+          <w:ins w:id="94" w:author="Nick Jones" w:date="2020-06-12T11:27:00Z"/>
+        </w:rPr>
+      </w:pPr>
+      <w:ins w:id="95" w:author="Nick Jones" w:date="2020-06-12T11:27:00Z">
         <w:r>
           <w:t>Delete the LINK</w:t>
         </w:r>
@@ -3373,10 +3740,10 @@
         <w:spacing w:after="0"/>
         <w:ind w:firstLine="576"/>
         <w:rPr>
-          <w:ins w:id="92" w:author="Nick Jones" w:date="2020-06-12T11:27:00Z"/>
-        </w:rPr>
-      </w:pPr>
-      <w:ins w:id="93" w:author="Nick Jones" w:date="2020-06-12T11:27:00Z">
+          <w:ins w:id="96" w:author="Nick Jones" w:date="2020-06-12T11:27:00Z"/>
+        </w:rPr>
+      </w:pPr>
+      <w:ins w:id="97" w:author="Nick Jones" w:date="2020-06-12T11:27:00Z">
         <w:r>
           <w:t>If no LINKs remain for the MASTER</w:t>
         </w:r>
@@ -3386,10 +3753,10 @@
       <w:pPr>
         <w:spacing w:after="0"/>
         <w:rPr>
-          <w:ins w:id="94" w:author="Nick Jones" w:date="2020-06-12T11:27:00Z"/>
-        </w:rPr>
-      </w:pPr>
-      <w:ins w:id="95" w:author="Nick Jones" w:date="2020-06-12T11:27:00Z">
+          <w:ins w:id="98" w:author="Nick Jones" w:date="2020-06-12T11:27:00Z"/>
+        </w:rPr>
+      </w:pPr>
+      <w:ins w:id="99" w:author="Nick Jones" w:date="2020-06-12T11:27:00Z">
         <w:r>
           <w:tab/>
         </w:r>
@@ -3403,7 +3770,7 @@
       <w:pPr>
         <w:spacing w:after="0"/>
         <w:rPr>
-          <w:del w:id="96" w:author="Nick Jones" w:date="2020-06-12T11:27:00Z"/>
+          <w:del w:id="100" w:author="Nick Jones" w:date="2020-06-12T11:27:00Z"/>
           <w:b/>
         </w:rPr>
       </w:pPr>
@@ -3411,7 +3778,7 @@
     <w:p>
       <w:pPr>
         <w:rPr>
-          <w:del w:id="97" w:author="Nick Jones" w:date="2020-06-12T10:14:00Z"/>
+          <w:del w:id="101" w:author="Nick Jones" w:date="2020-06-12T10:14:00Z"/>
           <w:rFonts w:asciiTheme="majorHAnsi" w:eastAsiaTheme="majorEastAsia" w:hAnsiTheme="majorHAnsi" w:cstheme="majorBidi"/>
           <w:color w:val="2F5496" w:themeColor="accent1" w:themeShade="BF"/>
           <w:sz w:val="26"/>
@@ -3493,12 +3860,14 @@
       <w:r>
         <w:t xml:space="preserve">If no longer </w:t>
       </w:r>
+      <w:proofErr w:type="spellStart"/>
       <w:r>
         <w:rPr>
           <w:b/>
         </w:rPr>
         <w:t>VerifyMatch</w:t>
       </w:r>
+      <w:proofErr w:type="spellEnd"/>
     </w:p>
     <w:p>
       <w:pPr>
@@ -3562,12 +3931,14 @@
         <w:tab/>
         <w:t xml:space="preserve">If no longer </w:t>
       </w:r>
+      <w:proofErr w:type="spellStart"/>
       <w:r>
         <w:rPr>
           <w:b/>
         </w:rPr>
         <w:t>VerifyMatch</w:t>
       </w:r>
+      <w:proofErr w:type="spellEnd"/>
     </w:p>
     <w:p>
       <w:pPr>
@@ -3600,9 +3971,11 @@
       <w:pPr>
         <w:pStyle w:val="Heading2"/>
       </w:pPr>
+      <w:proofErr w:type="spellStart"/>
       <w:r>
         <w:t>VerifyMatch</w:t>
       </w:r>
+      <w:proofErr w:type="spellEnd"/>
     </w:p>
     <w:p>
       <w:pPr>
@@ -3673,12 +4046,14 @@
       <w:pPr>
         <w:pStyle w:val="Heading2"/>
       </w:pPr>
+      <w:proofErr w:type="spellStart"/>
       <w:r>
         <w:t>G</w:t>
       </w:r>
       <w:r>
         <w:t>etLocalPid</w:t>
       </w:r>
+      <w:proofErr w:type="spellEnd"/>
     </w:p>
     <w:p/>
     <w:p>
@@ -3698,8 +4073,16 @@
         <w:rPr>
           <w:color w:val="00B050"/>
         </w:rPr>
-        <w:t>Read PIDXREF by SF/SE/mrn</w:t>
-      </w:r>
+        <w:t>Read PIDXREF by SF/SE/</w:t>
+      </w:r>
+      <w:proofErr w:type="spellStart"/>
+      <w:r>
+        <w:rPr>
+          <w:color w:val="00B050"/>
+        </w:rPr>
+        <w:t>mrn</w:t>
+      </w:r>
+      <w:proofErr w:type="spellEnd"/>
     </w:p>
     <w:p>
       <w:pPr>
@@ -3775,6 +4158,7 @@
           <w:b/>
           <w:color w:val="00B050"/>
         </w:rPr>
+        <w:lastRenderedPageBreak/>
         <w:t>Return the PID</w:t>
       </w:r>
       <w:r>
@@ -3831,8 +4215,14 @@
         <w:rPr>
           <w:color w:val="00B050"/>
         </w:rPr>
-        <w:lastRenderedPageBreak/>
-        <w:t>If doesn</w:t>
+        <w:t xml:space="preserve">If </w:t>
+      </w:r>
+      <w:proofErr w:type="gramStart"/>
+      <w:r>
+        <w:rPr>
+          <w:color w:val="00B050"/>
+        </w:rPr>
+        <w:t>doesn</w:t>
       </w:r>
       <w:r>
         <w:rPr>
@@ -3844,7 +4234,14 @@
         <w:rPr>
           <w:color w:val="00B050"/>
         </w:rPr>
-        <w:t>t exist</w:t>
+        <w:t>t</w:t>
+      </w:r>
+      <w:proofErr w:type="gramEnd"/>
+      <w:r>
+        <w:rPr>
+          <w:color w:val="00B050"/>
+        </w:rPr>
+        <w:t xml:space="preserve"> exist</w:t>
       </w:r>
     </w:p>
     <w:p>
@@ -4060,7 +4457,21 @@
         <w:rPr>
           <w:color w:val="00B050"/>
         </w:rPr>
-        <w:t>Return the LPID for the matched recod found</w:t>
+        <w:t xml:space="preserve">Return the LPID for the matched </w:t>
+      </w:r>
+      <w:proofErr w:type="spellStart"/>
+      <w:r>
+        <w:rPr>
+          <w:color w:val="00B050"/>
+        </w:rPr>
+        <w:t>recod</w:t>
+      </w:r>
+      <w:proofErr w:type="spellEnd"/>
+      <w:r>
+        <w:rPr>
+          <w:color w:val="00B050"/>
+        </w:rPr>
+        <w:t xml:space="preserve"> found</w:t>
       </w:r>
     </w:p>
     <w:p>
@@ -4158,7 +4569,23 @@
           <w:i/>
           <w:color w:val="00B050"/>
         </w:rPr>
-        <w:t>Create a Work Item with the inbound details, National Id,  and reason for mismatch</w:t>
+        <w:t xml:space="preserve">Create a Work Item with the inbound details, National </w:t>
+      </w:r>
+      <w:proofErr w:type="gramStart"/>
+      <w:r>
+        <w:rPr>
+          <w:i/>
+          <w:color w:val="00B050"/>
+        </w:rPr>
+        <w:t>Id,  and</w:t>
+      </w:r>
+      <w:proofErr w:type="gramEnd"/>
+      <w:r>
+        <w:rPr>
+          <w:i/>
+          <w:color w:val="00B050"/>
+        </w:rPr>
+        <w:t xml:space="preserve"> reason for mismatch</w:t>
       </w:r>
     </w:p>
     <w:p>
@@ -4346,10 +4773,12 @@
       <w:pPr>
         <w:pStyle w:val="Heading2"/>
       </w:pPr>
+      <w:proofErr w:type="spellStart"/>
       <w:r>
         <w:lastRenderedPageBreak/>
         <w:t>SetLocalPid</w:t>
       </w:r>
+      <w:proofErr w:type="spellEnd"/>
     </w:p>
     <w:p/>
     <w:p>
@@ -4369,8 +4798,16 @@
         <w:rPr>
           <w:color w:val="00B050"/>
         </w:rPr>
-        <w:t>Read PIDXREF by SF/SE/mrn</w:t>
-      </w:r>
+        <w:t>Read PIDXREF by SF/SE/</w:t>
+      </w:r>
+      <w:proofErr w:type="spellStart"/>
+      <w:r>
+        <w:rPr>
+          <w:color w:val="00B050"/>
+        </w:rPr>
+        <w:t>mrn</w:t>
+      </w:r>
+      <w:proofErr w:type="spellEnd"/>
     </w:p>
     <w:p>
       <w:pPr>
@@ -4450,7 +4887,14 @@
         <w:rPr>
           <w:color w:val="00B050"/>
         </w:rPr>
-        <w:t>If doesn</w:t>
+        <w:t xml:space="preserve">If </w:t>
+      </w:r>
+      <w:proofErr w:type="gramStart"/>
+      <w:r>
+        <w:rPr>
+          <w:color w:val="00B050"/>
+        </w:rPr>
+        <w:t>doesn</w:t>
       </w:r>
       <w:r>
         <w:rPr>
@@ -4462,7 +4906,14 @@
         <w:rPr>
           <w:color w:val="00B050"/>
         </w:rPr>
-        <w:t>t exist</w:t>
+        <w:t>t</w:t>
+      </w:r>
+      <w:proofErr w:type="gramEnd"/>
+      <w:r>
+        <w:rPr>
+          <w:color w:val="00B050"/>
+        </w:rPr>
+        <w:t xml:space="preserve"> exist</w:t>
       </w:r>
     </w:p>
     <w:p>
@@ -4684,8 +5135,44 @@
         <w:rPr>
           <w:color w:val="00B050"/>
         </w:rPr>
-        <w:t>SF/SE/mrn linked to existing LocalPID xxxxx</w:t>
-      </w:r>
+        <w:t>SF/SE/</w:t>
+      </w:r>
+      <w:proofErr w:type="spellStart"/>
+      <w:r>
+        <w:rPr>
+          <w:color w:val="00B050"/>
+        </w:rPr>
+        <w:t>mrn</w:t>
+      </w:r>
+      <w:proofErr w:type="spellEnd"/>
+      <w:r>
+        <w:rPr>
+          <w:color w:val="00B050"/>
+        </w:rPr>
+        <w:t xml:space="preserve"> linked to existing </w:t>
+      </w:r>
+      <w:proofErr w:type="spellStart"/>
+      <w:r>
+        <w:rPr>
+          <w:color w:val="00B050"/>
+        </w:rPr>
+        <w:t>LocalPID</w:t>
+      </w:r>
+      <w:proofErr w:type="spellEnd"/>
+      <w:r>
+        <w:rPr>
+          <w:color w:val="00B050"/>
+        </w:rPr>
+        <w:t xml:space="preserve"> </w:t>
+      </w:r>
+      <w:proofErr w:type="spellStart"/>
+      <w:r>
+        <w:rPr>
+          <w:color w:val="00B050"/>
+        </w:rPr>
+        <w:t>xxxxx</w:t>
+      </w:r>
+      <w:proofErr w:type="spellEnd"/>
     </w:p>
     <w:p>
       <w:pPr>
@@ -4700,11 +5187,19 @@
           <w:color w:val="00B050"/>
         </w:rPr>
       </w:pPr>
-      <w:r>
-        <w:rPr>
-          <w:color w:val="00B050"/>
-        </w:rPr>
-        <w:t>PersonId is the existing person as the new one has not yet been inserted in the person table</w:t>
+      <w:proofErr w:type="spellStart"/>
+      <w:r>
+        <w:rPr>
+          <w:color w:val="00B050"/>
+        </w:rPr>
+        <w:t>PersonId</w:t>
+      </w:r>
+      <w:proofErr w:type="spellEnd"/>
+      <w:r>
+        <w:rPr>
+          <w:color w:val="00B050"/>
+        </w:rPr>
+        <w:t xml:space="preserve"> is the existing person as the new one has not yet been inserted in the person table</w:t>
       </w:r>
     </w:p>
     <w:p>
@@ -4844,7 +5339,21 @@
         <w:rPr>
           <w:color w:val="00B050"/>
         </w:rPr>
-        <w:t xml:space="preserve">Note: PersonId will be </w:t>
+        <w:t xml:space="preserve">Note: </w:t>
+      </w:r>
+      <w:proofErr w:type="spellStart"/>
+      <w:r>
+        <w:rPr>
+          <w:color w:val="00B050"/>
+        </w:rPr>
+        <w:t>PersonId</w:t>
+      </w:r>
+      <w:proofErr w:type="spellEnd"/>
+      <w:r>
+        <w:rPr>
+          <w:color w:val="00B050"/>
+        </w:rPr>
+        <w:t xml:space="preserve"> will be </w:t>
       </w:r>
       <w:r>
         <w:rPr>
@@ -4876,7 +5385,21 @@
         <w:rPr>
           <w:color w:val="00B050"/>
         </w:rPr>
-        <w:t>Log the sf/se/mrn and mismatching demographics on the WorkItem as properties</w:t>
+        <w:t>Log the sf/se/</w:t>
+      </w:r>
+      <w:proofErr w:type="spellStart"/>
+      <w:r>
+        <w:rPr>
+          <w:color w:val="00B050"/>
+        </w:rPr>
+        <w:t>mrn</w:t>
+      </w:r>
+      <w:proofErr w:type="spellEnd"/>
+      <w:r>
+        <w:rPr>
+          <w:color w:val="00B050"/>
+        </w:rPr>
+        <w:t xml:space="preserve"> and mismatching demographics on the WorkItem as properties</w:t>
       </w:r>
     </w:p>
     <w:p>
@@ -5053,12 +5576,14 @@
         </w:rPr>
         <w:t xml:space="preserve"> </w:t>
       </w:r>
+      <w:proofErr w:type="spellStart"/>
       <w:r>
         <w:rPr>
           <w:color w:val="00B050"/>
         </w:rPr>
         <w:t>mrn</w:t>
       </w:r>
+      <w:proofErr w:type="spellEnd"/>
       <w:r>
         <w:rPr>
           <w:color w:val="00B050"/>
@@ -5196,22 +5721,31 @@
       </w:r>
     </w:p>
     <w:p>
+      <w:proofErr w:type="spellStart"/>
       <w:r>
         <w:t>UKRDCIndexManagerResponse</w:t>
       </w:r>
+      <w:proofErr w:type="spellEnd"/>
     </w:p>
     <w:p>
       <w:pPr>
         <w:pStyle w:val="Heading2"/>
       </w:pPr>
+      <w:proofErr w:type="spellStart"/>
       <w:r>
         <w:t>Behaviour</w:t>
       </w:r>
-    </w:p>
-    <w:p>
-      <w:r>
-        <w:t>Call SearchInternal</w:t>
-      </w:r>
+      <w:proofErr w:type="spellEnd"/>
+    </w:p>
+    <w:p>
+      <w:r>
+        <w:t xml:space="preserve">Call </w:t>
+      </w:r>
+      <w:proofErr w:type="spellStart"/>
+      <w:r>
+        <w:t>SearchInternal</w:t>
+      </w:r>
+      <w:proofErr w:type="spellEnd"/>
     </w:p>
     <w:p>
       <w:r>
@@ -5227,9 +5761,11 @@
       <w:pPr>
         <w:pStyle w:val="Heading2"/>
       </w:pPr>
+      <w:proofErr w:type="spellStart"/>
       <w:r>
         <w:t>SearchInternal</w:t>
       </w:r>
+      <w:proofErr w:type="spellEnd"/>
     </w:p>
     <w:p>
       <w:pPr>
@@ -5249,8 +5785,13 @@
       <w:pPr>
         <w:spacing w:after="0"/>
       </w:pPr>
-      <w:r>
-        <w:t>Programme Search Request must be provided and must contain a National Id</w:t>
+      <w:proofErr w:type="spellStart"/>
+      <w:r>
+        <w:t>Programme</w:t>
+      </w:r>
+      <w:proofErr w:type="spellEnd"/>
+      <w:r>
+        <w:t xml:space="preserve"> Search Request must be provided and must contain a National Id</w:t>
       </w:r>
     </w:p>
     <w:p>
@@ -5305,7 +5846,15 @@
       </w:pPr>
       <w:r>
         <w:tab/>
-        <w:t xml:space="preserve">Search for a LINKed </w:t>
+        <w:t xml:space="preserve">Search for a </w:t>
+      </w:r>
+      <w:proofErr w:type="spellStart"/>
+      <w:r>
+        <w:t>LINKed</w:t>
+      </w:r>
+      <w:proofErr w:type="spellEnd"/>
+      <w:r>
+        <w:t xml:space="preserve"> </w:t>
       </w:r>
       <w:r>
         <w:t xml:space="preserve">UKRDC </w:t>
@@ -5333,12 +5882,14 @@
       <w:r>
         <w:tab/>
       </w:r>
+      <w:proofErr w:type="spellStart"/>
       <w:r>
         <w:rPr>
           <w:b/>
         </w:rPr>
         <w:t>VerifyMatch</w:t>
       </w:r>
+      <w:proofErr w:type="spellEnd"/>
       <w:r>
         <w:t xml:space="preserve"> the demographics provided against the </w:t>
       </w:r>
@@ -5540,22 +6091,31 @@
       </w:r>
     </w:p>
     <w:p>
+      <w:proofErr w:type="spellStart"/>
       <w:r>
         <w:t>UKRDCIndexManagerResponse</w:t>
       </w:r>
+      <w:proofErr w:type="spellEnd"/>
     </w:p>
     <w:p>
       <w:pPr>
         <w:pStyle w:val="Heading2"/>
       </w:pPr>
+      <w:proofErr w:type="spellStart"/>
       <w:r>
         <w:t>Behaviour</w:t>
       </w:r>
-    </w:p>
-    <w:p>
-      <w:r>
-        <w:t>Call LinkInternal</w:t>
-      </w:r>
+      <w:proofErr w:type="spellEnd"/>
+    </w:p>
+    <w:p>
+      <w:r>
+        <w:t xml:space="preserve">Call </w:t>
+      </w:r>
+      <w:proofErr w:type="spellStart"/>
+      <w:r>
+        <w:t>LinkInternal</w:t>
+      </w:r>
+      <w:proofErr w:type="spellEnd"/>
     </w:p>
     <w:p>
       <w:r>
@@ -5571,9 +6131,11 @@
       <w:pPr>
         <w:pStyle w:val="Heading2"/>
       </w:pPr>
+      <w:proofErr w:type="spellStart"/>
       <w:r>
         <w:t>LinkInternal</w:t>
       </w:r>
+      <w:proofErr w:type="spellEnd"/>
     </w:p>
     <w:p>
       <w:pPr>
@@ -5631,7 +6193,15 @@
         <w:spacing w:after="0"/>
       </w:pPr>
       <w:r>
-        <w:t>Find the current UKRDC link for the person provided. [NOTE: This is why this is only currently suitable for UKRDC]</w:t>
+        <w:t xml:space="preserve">Find the current UKRDC link for the person provided. [NOTE: </w:t>
+      </w:r>
+      <w:proofErr w:type="gramStart"/>
+      <w:r>
+        <w:t>This is why</w:t>
+      </w:r>
+      <w:proofErr w:type="gramEnd"/>
+      <w:r>
+        <w:t xml:space="preserve"> this is only currently suitable for UKRDC]</w:t>
       </w:r>
     </w:p>
     <w:p>
@@ -5708,7 +6278,15 @@
     </w:p>
     <w:p>
       <w:r>
-        <w:t xml:space="preserve">If the link being removed is to a UKRDC number then create a new one. </w:t>
+        <w:t xml:space="preserve">If the link being removed is to a UKRDC </w:t>
+      </w:r>
+      <w:proofErr w:type="gramStart"/>
+      <w:r>
+        <w:t>number</w:t>
+      </w:r>
+      <w:proofErr w:type="gramEnd"/>
+      <w:r>
+        <w:t xml:space="preserve"> then create a new one. </w:t>
       </w:r>
     </w:p>
     <w:p>
@@ -5824,17 +6402,21 @@
       </w:r>
     </w:p>
     <w:p>
+      <w:proofErr w:type="spellStart"/>
       <w:r>
         <w:t>UKRDCIndexManagerResponse</w:t>
       </w:r>
+      <w:proofErr w:type="spellEnd"/>
     </w:p>
     <w:p>
       <w:pPr>
         <w:pStyle w:val="Heading2"/>
       </w:pPr>
+      <w:proofErr w:type="spellStart"/>
       <w:r>
         <w:t>Behaviour</w:t>
       </w:r>
+      <w:proofErr w:type="spellEnd"/>
     </w:p>
     <w:p>
       <w:r>
@@ -5843,17 +6425,35 @@
     </w:p>
     <w:p>
       <w:r>
-        <w:t>Call UnlinkInternal</w:t>
-      </w:r>
-    </w:p>
-    <w:p>
-      <w:r>
-        <w:t>Call ResetMaster</w:t>
-      </w:r>
-    </w:p>
-    <w:p>
-      <w:r>
-        <w:t>If this is a UKRDC master then create a new UKRDC number and link to it</w:t>
+        <w:t xml:space="preserve">Call </w:t>
+      </w:r>
+      <w:proofErr w:type="spellStart"/>
+      <w:r>
+        <w:t>UnlinkInternal</w:t>
+      </w:r>
+      <w:proofErr w:type="spellEnd"/>
+    </w:p>
+    <w:p>
+      <w:r>
+        <w:t xml:space="preserve">Call </w:t>
+      </w:r>
+      <w:proofErr w:type="spellStart"/>
+      <w:r>
+        <w:t>ResetMaster</w:t>
+      </w:r>
+      <w:proofErr w:type="spellEnd"/>
+    </w:p>
+    <w:p>
+      <w:r>
+        <w:t xml:space="preserve">If this is a UKRDC </w:t>
+      </w:r>
+      <w:proofErr w:type="gramStart"/>
+      <w:r>
+        <w:t>master</w:t>
+      </w:r>
+      <w:proofErr w:type="gramEnd"/>
+      <w:r>
+        <w:t xml:space="preserve"> then create a new UKRDC number and link to it</w:t>
       </w:r>
     </w:p>
     <w:p>
@@ -5881,9 +6481,11 @@
       <w:pPr>
         <w:pStyle w:val="Heading2"/>
       </w:pPr>
+      <w:proofErr w:type="spellStart"/>
       <w:r>
         <w:t>UnlinkInternal</w:t>
       </w:r>
+      <w:proofErr w:type="spellEnd"/>
     </w:p>
     <w:p>
       <w:pPr>
@@ -5896,7 +6498,15 @@
         <w:t xml:space="preserve">Internal </w:t>
       </w:r>
       <w:r>
-        <w:t xml:space="preserve">API call will be used for a </w:t>
+        <w:t xml:space="preserve">API call will be used for </w:t>
+      </w:r>
+      <w:proofErr w:type="gramStart"/>
+      <w:r>
+        <w:t>a</w:t>
+      </w:r>
+      <w:proofErr w:type="gramEnd"/>
+      <w:r>
+        <w:t xml:space="preserve"> </w:t>
       </w:r>
       <w:r>
         <w:t>unlinking API</w:t>
@@ -5971,17 +6581,24 @@
       <w:pPr>
         <w:pStyle w:val="Heading2"/>
       </w:pPr>
+      <w:proofErr w:type="spellStart"/>
       <w:r>
         <w:t>ResetMaster</w:t>
       </w:r>
-    </w:p>
-    <w:p>
-      <w:pPr>
-        <w:spacing w:after="0"/>
-      </w:pPr>
-      <w:r>
-        <w:t>// Internal API call will be used to reset Master links after UnLink</w:t>
-      </w:r>
+      <w:proofErr w:type="spellEnd"/>
+    </w:p>
+    <w:p>
+      <w:pPr>
+        <w:spacing w:after="0"/>
+      </w:pPr>
+      <w:r>
+        <w:t xml:space="preserve">// Internal API call will be used to reset Master links after </w:t>
+      </w:r>
+      <w:proofErr w:type="spellStart"/>
+      <w:r>
+        <w:t>UnLink</w:t>
+      </w:r>
+      <w:proofErr w:type="spellEnd"/>
     </w:p>
     <w:p>
       <w:pPr>
@@ -6143,8 +6760,13 @@
       </w:pPr>
       <w:r>
         <w:lastRenderedPageBreak/>
-        <w:t>API: getUKRDCId</w:t>
-      </w:r>
+        <w:t xml:space="preserve">API: </w:t>
+      </w:r>
+      <w:proofErr w:type="spellStart"/>
+      <w:r>
+        <w:t>getUKRDCId</w:t>
+      </w:r>
+      <w:proofErr w:type="spellEnd"/>
     </w:p>
     <w:p>
       <w:pPr>
@@ -6155,9 +6777,19 @@
       </w:r>
     </w:p>
     <w:p>
-      <w:r>
-        <w:t>Int : MasterId</w:t>
-      </w:r>
+      <w:proofErr w:type="gramStart"/>
+      <w:r>
+        <w:t>Int :</w:t>
+      </w:r>
+      <w:proofErr w:type="gramEnd"/>
+      <w:r>
+        <w:t xml:space="preserve"> </w:t>
+      </w:r>
+      <w:proofErr w:type="spellStart"/>
+      <w:r>
+        <w:t>MasterId</w:t>
+      </w:r>
+      <w:proofErr w:type="spellEnd"/>
     </w:p>
     <w:p>
       <w:pPr>
@@ -6168,22 +6800,39 @@
       </w:r>
     </w:p>
     <w:p>
+      <w:proofErr w:type="spellStart"/>
       <w:r>
         <w:t>UKRDCIndexManagerResponse</w:t>
       </w:r>
+      <w:proofErr w:type="spellEnd"/>
     </w:p>
     <w:p>
       <w:pPr>
         <w:pStyle w:val="Heading2"/>
       </w:pPr>
+      <w:proofErr w:type="spellStart"/>
       <w:r>
         <w:t>Behaviour</w:t>
       </w:r>
-    </w:p>
-    <w:p>
-      <w:r>
-        <w:t>Calls MasterRecordDAO to retrieve the MasterRecord for the provided MasterID</w:t>
-      </w:r>
+      <w:proofErr w:type="spellEnd"/>
+    </w:p>
+    <w:p>
+      <w:r>
+        <w:t xml:space="preserve">Calls </w:t>
+      </w:r>
+      <w:proofErr w:type="spellStart"/>
+      <w:r>
+        <w:t>MasterRecordDAO</w:t>
+      </w:r>
+      <w:proofErr w:type="spellEnd"/>
+      <w:r>
+        <w:t xml:space="preserve"> to retrieve the MasterRecord for the provided </w:t>
+      </w:r>
+      <w:proofErr w:type="spellStart"/>
+      <w:r>
+        <w:t>MasterID</w:t>
+      </w:r>
+      <w:proofErr w:type="spellEnd"/>
     </w:p>
     <w:p>
       <w:r>
@@ -6265,17 +6914,30 @@
       </w:r>
     </w:p>
     <w:p>
-      <w:r>
-        <w:t xml:space="preserve">Int : </w:t>
-      </w:r>
+      <w:proofErr w:type="gramStart"/>
+      <w:r>
+        <w:t>Int :</w:t>
+      </w:r>
+      <w:proofErr w:type="gramEnd"/>
+      <w:r>
+        <w:t xml:space="preserve"> </w:t>
+      </w:r>
+      <w:proofErr w:type="spellStart"/>
       <w:r>
         <w:t>superceedingId</w:t>
       </w:r>
-    </w:p>
-    <w:p>
-      <w:r>
-        <w:t xml:space="preserve">Int : </w:t>
-      </w:r>
+      <w:proofErr w:type="spellEnd"/>
+    </w:p>
+    <w:p>
+      <w:proofErr w:type="gramStart"/>
+      <w:r>
+        <w:t>Int :</w:t>
+      </w:r>
+      <w:proofErr w:type="gramEnd"/>
+      <w:r>
+        <w:t xml:space="preserve"> </w:t>
+      </w:r>
+      <w:proofErr w:type="spellStart"/>
       <w:r>
         <w:t>superced</w:t>
       </w:r>
@@ -6285,6 +6947,7 @@
       <w:r>
         <w:t>Id</w:t>
       </w:r>
+      <w:proofErr w:type="spellEnd"/>
     </w:p>
     <w:p>
       <w:pPr>
@@ -6295,31 +6958,42 @@
       </w:r>
     </w:p>
     <w:p>
+      <w:proofErr w:type="spellStart"/>
       <w:r>
         <w:t>UKRDCIndexManagerResponse</w:t>
       </w:r>
+      <w:proofErr w:type="spellEnd"/>
     </w:p>
     <w:p>
       <w:pPr>
         <w:pStyle w:val="Heading2"/>
       </w:pPr>
+      <w:proofErr w:type="spellStart"/>
       <w:r>
         <w:t>Behaviour</w:t>
       </w:r>
+      <w:proofErr w:type="spellEnd"/>
     </w:p>
     <w:p>
       <w:r>
         <w:t xml:space="preserve">Calls </w:t>
       </w:r>
+      <w:proofErr w:type="spellStart"/>
       <w:r>
         <w:t>LinkRecordDAO</w:t>
       </w:r>
+      <w:proofErr w:type="spellEnd"/>
       <w:r>
         <w:t xml:space="preserve"> to retrieve </w:t>
       </w:r>
       <w:r>
-        <w:t>all links to the supercededId</w:t>
-      </w:r>
+        <w:t xml:space="preserve">all links to the </w:t>
+      </w:r>
+      <w:proofErr w:type="spellStart"/>
+      <w:r>
+        <w:t>supercededId</w:t>
+      </w:r>
+      <w:proofErr w:type="spellEnd"/>
     </w:p>
     <w:p>
       <w:r>
@@ -6335,8 +7009,13 @@
     <w:p>
       <w:r>
         <w:tab/>
-        <w:t>Create a link to the superceedingId</w:t>
-      </w:r>
+        <w:t xml:space="preserve">Create a link to the </w:t>
+      </w:r>
+      <w:proofErr w:type="spellStart"/>
+      <w:r>
+        <w:t>superceedingId</w:t>
+      </w:r>
+      <w:proofErr w:type="spellEnd"/>
     </w:p>
     <w:p>
       <w:r>
@@ -6347,7 +7026,23 @@
         <w:t>–</w:t>
       </w:r>
       <w:r>
-        <w:t xml:space="preserve"> contains superceeding and superceded id</w:t>
+        <w:t xml:space="preserve"> contains </w:t>
+      </w:r>
+      <w:proofErr w:type="spellStart"/>
+      <w:r>
+        <w:t>superceeding</w:t>
+      </w:r>
+      <w:proofErr w:type="spellEnd"/>
+      <w:r>
+        <w:t xml:space="preserve"> and </w:t>
+      </w:r>
+      <w:proofErr w:type="spellStart"/>
+      <w:r>
+        <w:t>superceded</w:t>
+      </w:r>
+      <w:proofErr w:type="spellEnd"/>
+      <w:r>
+        <w:t xml:space="preserve"> id</w:t>
       </w:r>
       <w:r>
         <w:t>’</w:t>
@@ -6359,13 +7054,23 @@
     <w:p/>
     <w:p>
       <w:r>
-        <w:t>Delete all Work Items for the supercededId</w:t>
-      </w:r>
-    </w:p>
-    <w:p>
-      <w:r>
-        <w:t>Delete the Master Record for the supercededId</w:t>
-      </w:r>
+        <w:t xml:space="preserve">Delete all Work Items for the </w:t>
+      </w:r>
+      <w:proofErr w:type="spellStart"/>
+      <w:r>
+        <w:t>supercededId</w:t>
+      </w:r>
+      <w:proofErr w:type="spellEnd"/>
+    </w:p>
+    <w:p>
+      <w:r>
+        <w:t xml:space="preserve">Delete the Master Record for the </w:t>
+      </w:r>
+      <w:proofErr w:type="spellStart"/>
+      <w:r>
+        <w:t>supercededId</w:t>
+      </w:r>
+      <w:proofErr w:type="spellEnd"/>
     </w:p>
     <w:p>
       <w:r>
@@ -6386,9 +7091,14 @@
       <w:pPr>
         <w:pStyle w:val="Heading1"/>
       </w:pPr>
+      <w:proofErr w:type="spellStart"/>
       <w:r>
         <w:lastRenderedPageBreak/>
-        <w:t>SimpleConnectionManager: Configure</w:t>
+        <w:t>SimpleConnectionManager</w:t>
+      </w:r>
+      <w:proofErr w:type="spellEnd"/>
+      <w:r>
+        <w:t>: Configure</w:t>
       </w:r>
     </w:p>
     <w:p>
@@ -6407,8 +7117,13 @@
           <w:numId w:val="2"/>
         </w:numPr>
       </w:pPr>
-      <w:r>
-        <w:t xml:space="preserve">String : user </w:t>
+      <w:proofErr w:type="gramStart"/>
+      <w:r>
+        <w:t>String :</w:t>
+      </w:r>
+      <w:proofErr w:type="gramEnd"/>
+      <w:r>
+        <w:t xml:space="preserve"> user </w:t>
       </w:r>
     </w:p>
     <w:p>
@@ -6419,8 +7134,13 @@
           <w:numId w:val="2"/>
         </w:numPr>
       </w:pPr>
-      <w:r>
-        <w:t>String : password</w:t>
+      <w:proofErr w:type="gramStart"/>
+      <w:r>
+        <w:t>String :</w:t>
+      </w:r>
+      <w:proofErr w:type="gramEnd"/>
+      <w:r>
+        <w:t xml:space="preserve"> password</w:t>
       </w:r>
     </w:p>
     <w:p>
@@ -6431,8 +7151,13 @@
           <w:numId w:val="2"/>
         </w:numPr>
       </w:pPr>
-      <w:r>
-        <w:t>String : server</w:t>
+      <w:proofErr w:type="gramStart"/>
+      <w:r>
+        <w:t>String :</w:t>
+      </w:r>
+      <w:proofErr w:type="gramEnd"/>
+      <w:r>
+        <w:t xml:space="preserve"> server</w:t>
       </w:r>
     </w:p>
     <w:p>
@@ -6443,8 +7168,13 @@
           <w:numId w:val="2"/>
         </w:numPr>
       </w:pPr>
-      <w:r>
-        <w:t>String : port</w:t>
+      <w:proofErr w:type="gramStart"/>
+      <w:r>
+        <w:t>String :</w:t>
+      </w:r>
+      <w:proofErr w:type="gramEnd"/>
+      <w:r>
+        <w:t xml:space="preserve"> port</w:t>
       </w:r>
     </w:p>
     <w:p>
@@ -6455,9 +7185,19 @@
           <w:numId w:val="2"/>
         </w:numPr>
       </w:pPr>
-      <w:r>
-        <w:t>String : dbName</w:t>
-      </w:r>
+      <w:proofErr w:type="gramStart"/>
+      <w:r>
+        <w:t>String :</w:t>
+      </w:r>
+      <w:proofErr w:type="gramEnd"/>
+      <w:r>
+        <w:t xml:space="preserve"> </w:t>
+      </w:r>
+      <w:proofErr w:type="spellStart"/>
+      <w:r>
+        <w:t>dbName</w:t>
+      </w:r>
+      <w:proofErr w:type="spellEnd"/>
     </w:p>
     <w:p>
       <w:pPr>
@@ -6467,8 +7207,21 @@
           <w:numId w:val="2"/>
         </w:numPr>
       </w:pPr>
-      <w:r>
-        <w:t>String : schema (optional, no default except as defined by search_path)</w:t>
+      <w:proofErr w:type="gramStart"/>
+      <w:r>
+        <w:t>String :</w:t>
+      </w:r>
+      <w:proofErr w:type="gramEnd"/>
+      <w:r>
+        <w:t xml:space="preserve"> schema (optional, no default except as defined by </w:t>
+      </w:r>
+      <w:proofErr w:type="spellStart"/>
+      <w:r>
+        <w:t>search_path</w:t>
+      </w:r>
+      <w:proofErr w:type="spellEnd"/>
+      <w:r>
+        <w:t>)</w:t>
       </w:r>
     </w:p>
     <w:p>
@@ -6479,8 +7232,21 @@
           <w:numId w:val="2"/>
         </w:numPr>
       </w:pPr>
-      <w:r>
-        <w:t>Int : poolSize (optional, defaults to 10</w:t>
+      <w:proofErr w:type="gramStart"/>
+      <w:r>
+        <w:t>Int :</w:t>
+      </w:r>
+      <w:proofErr w:type="gramEnd"/>
+      <w:r>
+        <w:t xml:space="preserve"> </w:t>
+      </w:r>
+      <w:proofErr w:type="spellStart"/>
+      <w:r>
+        <w:t>poolSize</w:t>
+      </w:r>
+      <w:proofErr w:type="spellEnd"/>
+      <w:r>
+        <w:t xml:space="preserve"> (optional, defaults to 10</w:t>
       </w:r>
       <w:r>
         <w:t>. Must be provided if schema is provided</w:t>
@@ -6506,9 +7272,11 @@
       <w:pPr>
         <w:pStyle w:val="Heading2"/>
       </w:pPr>
+      <w:proofErr w:type="spellStart"/>
       <w:r>
         <w:t>Behaviour</w:t>
       </w:r>
+      <w:proofErr w:type="spellEnd"/>
     </w:p>
     <w:p>
       <w:r>
@@ -6517,17 +7285,49 @@
     </w:p>
     <w:p>
       <w:r>
-        <w:t>This call establishes the Connection Pool for communicating with the JTrace database. If not provided the poolSize will default to 10.</w:t>
-      </w:r>
-    </w:p>
-    <w:p>
-      <w:r>
-        <w:t xml:space="preserve">If schema is provided then it will be used for the connection string. </w:t>
-      </w:r>
-    </w:p>
-    <w:p>
-      <w:r>
-        <w:t>If schema is provided then poolSize must also be provided.</w:t>
+        <w:t xml:space="preserve">This call establishes the Connection Pool for communicating with the JTrace database. If not provided the </w:t>
+      </w:r>
+      <w:proofErr w:type="spellStart"/>
+      <w:r>
+        <w:t>poolSize</w:t>
+      </w:r>
+      <w:proofErr w:type="spellEnd"/>
+      <w:r>
+        <w:t xml:space="preserve"> will default to 10.</w:t>
+      </w:r>
+    </w:p>
+    <w:p>
+      <w:r>
+        <w:t xml:space="preserve">If schema is </w:t>
+      </w:r>
+      <w:proofErr w:type="gramStart"/>
+      <w:r>
+        <w:t>provided</w:t>
+      </w:r>
+      <w:proofErr w:type="gramEnd"/>
+      <w:r>
+        <w:t xml:space="preserve"> then it will be used for the connection string. </w:t>
+      </w:r>
+    </w:p>
+    <w:p>
+      <w:r>
+        <w:t xml:space="preserve">If schema is </w:t>
+      </w:r>
+      <w:proofErr w:type="gramStart"/>
+      <w:r>
+        <w:t>provided</w:t>
+      </w:r>
+      <w:proofErr w:type="gramEnd"/>
+      <w:r>
+        <w:t xml:space="preserve"> then </w:t>
+      </w:r>
+      <w:proofErr w:type="spellStart"/>
+      <w:r>
+        <w:t>poolSize</w:t>
+      </w:r>
+      <w:proofErr w:type="spellEnd"/>
+      <w:r>
+        <w:t xml:space="preserve"> must also be provided.</w:t>
       </w:r>
     </w:p>
     <w:p>
@@ -6548,23 +7348,49 @@
         <w:t>: I</w:t>
       </w:r>
       <w:r>
-        <w:t>nvalid schema names are not flagged by postgresql at connection time so an error will only be apparent when tables are accessed.</w:t>
+        <w:t xml:space="preserve">nvalid schema names are not flagged by </w:t>
+      </w:r>
+      <w:proofErr w:type="spellStart"/>
+      <w:r>
+        <w:t>postgresql</w:t>
+      </w:r>
+      <w:proofErr w:type="spellEnd"/>
+      <w:r>
+        <w:t xml:space="preserve"> at connection time so an error will only be apparent when tables are accessed.</w:t>
       </w:r>
     </w:p>
     <w:p>
       <w:pPr>
         <w:pStyle w:val="Heading1"/>
       </w:pPr>
+      <w:proofErr w:type="spellStart"/>
       <w:r>
         <w:t>WorkItemManager</w:t>
       </w:r>
-    </w:p>
-    <w:p>
-      <w:r>
-        <w:t>The WorkItemManager exposes APIs for management of the Work Items.</w:t>
-      </w:r>
-      <w:r>
-        <w:t xml:space="preserve"> Currently only update is tested and documented but other APIs for creating, finding and deleting items exist and can be added to the documented public interface as required.</w:t>
+      <w:proofErr w:type="spellEnd"/>
+    </w:p>
+    <w:p>
+      <w:r>
+        <w:t xml:space="preserve">The </w:t>
+      </w:r>
+      <w:proofErr w:type="spellStart"/>
+      <w:r>
+        <w:t>WorkItemManager</w:t>
+      </w:r>
+      <w:proofErr w:type="spellEnd"/>
+      <w:r>
+        <w:t xml:space="preserve"> exposes APIs for management of the Work Items.</w:t>
+      </w:r>
+      <w:r>
+        <w:t xml:space="preserve"> Currently only update is tested and documented but other APIs for creating, </w:t>
+      </w:r>
+      <w:proofErr w:type="gramStart"/>
+      <w:r>
+        <w:t>finding</w:t>
+      </w:r>
+      <w:proofErr w:type="gramEnd"/>
+      <w:r>
+        <w:t xml:space="preserve"> and deleting items exist and can be added to the documented public interface as required.</w:t>
       </w:r>
     </w:p>
     <w:p>
@@ -6577,8 +7403,13 @@
     </w:p>
     <w:p>
       <w:r>
-        <w:t>Taken from the javadocs</w:t>
-      </w:r>
+        <w:t xml:space="preserve">Taken from the </w:t>
+      </w:r>
+      <w:proofErr w:type="spellStart"/>
+      <w:r>
+        <w:t>javadocs</w:t>
+      </w:r>
+      <w:proofErr w:type="spellEnd"/>
     </w:p>
     <w:p>
       <w:pPr>
@@ -6685,7 +7516,29 @@
           <w:szCs w:val="21"/>
           <w:lang w:val="en"/>
         </w:rPr>
-        <w:t> update(int workItemId,</w:t>
+        <w:t> update(int </w:t>
+      </w:r>
+      <w:proofErr w:type="spellStart"/>
+      <w:r>
+        <w:rPr>
+          <w:rFonts w:ascii="Courier New" w:hAnsi="Courier New" w:cs="Courier New"/>
+          <w:color w:val="353833"/>
+          <w:sz w:val="21"/>
+          <w:szCs w:val="21"/>
+          <w:lang w:val="en"/>
+        </w:rPr>
+        <w:t>workItemId</w:t>
+      </w:r>
+      <w:proofErr w:type="spellEnd"/>
+      <w:r>
+        <w:rPr>
+          <w:rFonts w:ascii="Courier New" w:hAnsi="Courier New" w:cs="Courier New"/>
+          <w:color w:val="353833"/>
+          <w:sz w:val="21"/>
+          <w:szCs w:val="21"/>
+          <w:lang w:val="en"/>
+        </w:rPr>
+        <w:t>,</w:t>
       </w:r>
     </w:p>
     <w:p>
@@ -6779,7 +7632,63 @@
           <w:szCs w:val="21"/>
           <w:lang w:val="en"/>
         </w:rPr>
-        <w:t xml:space="preserve">                       java.lang.String updateDesc,</w:t>
+        <w:t xml:space="preserve">                       </w:t>
+      </w:r>
+      <w:proofErr w:type="spellStart"/>
+      <w:proofErr w:type="gramStart"/>
+      <w:r>
+        <w:rPr>
+          <w:rFonts w:ascii="Courier New" w:hAnsi="Courier New" w:cs="Courier New"/>
+          <w:color w:val="353833"/>
+          <w:sz w:val="21"/>
+          <w:szCs w:val="21"/>
+          <w:lang w:val="en"/>
+        </w:rPr>
+        <w:t>java.lang</w:t>
+      </w:r>
+      <w:proofErr w:type="gramEnd"/>
+      <w:r>
+        <w:rPr>
+          <w:rFonts w:ascii="Courier New" w:hAnsi="Courier New" w:cs="Courier New"/>
+          <w:color w:val="353833"/>
+          <w:sz w:val="21"/>
+          <w:szCs w:val="21"/>
+          <w:lang w:val="en"/>
+        </w:rPr>
+        <w:t>.String</w:t>
+      </w:r>
+      <w:proofErr w:type="spellEnd"/>
+      <w:r>
+        <w:rPr>
+          <w:rFonts w:ascii="Courier New" w:hAnsi="Courier New" w:cs="Courier New"/>
+          <w:color w:val="353833"/>
+          <w:sz w:val="21"/>
+          <w:szCs w:val="21"/>
+          <w:lang w:val="en"/>
+        </w:rPr>
+        <w:t> </w:t>
+      </w:r>
+      <w:proofErr w:type="spellStart"/>
+      <w:r>
+        <w:rPr>
+          <w:rFonts w:ascii="Courier New" w:hAnsi="Courier New" w:cs="Courier New"/>
+          <w:color w:val="353833"/>
+          <w:sz w:val="21"/>
+          <w:szCs w:val="21"/>
+          <w:lang w:val="en"/>
+        </w:rPr>
+        <w:t>updateDesc</w:t>
+      </w:r>
+      <w:proofErr w:type="spellEnd"/>
+      <w:r>
+        <w:rPr>
+          <w:rFonts w:ascii="Courier New" w:hAnsi="Courier New" w:cs="Courier New"/>
+          <w:color w:val="353833"/>
+          <w:sz w:val="21"/>
+          <w:szCs w:val="21"/>
+          <w:lang w:val="en"/>
+        </w:rPr>
+        <w:t>,</w:t>
       </w:r>
     </w:p>
     <w:p>
@@ -6826,7 +7735,63 @@
           <w:szCs w:val="21"/>
           <w:lang w:val="en"/>
         </w:rPr>
-        <w:t xml:space="preserve">                       java.lang.String updatedBy)</w:t>
+        <w:t xml:space="preserve">                       </w:t>
+      </w:r>
+      <w:proofErr w:type="spellStart"/>
+      <w:proofErr w:type="gramStart"/>
+      <w:r>
+        <w:rPr>
+          <w:rFonts w:ascii="Courier New" w:hAnsi="Courier New" w:cs="Courier New"/>
+          <w:color w:val="353833"/>
+          <w:sz w:val="21"/>
+          <w:szCs w:val="21"/>
+          <w:lang w:val="en"/>
+        </w:rPr>
+        <w:t>java.lang</w:t>
+      </w:r>
+      <w:proofErr w:type="gramEnd"/>
+      <w:r>
+        <w:rPr>
+          <w:rFonts w:ascii="Courier New" w:hAnsi="Courier New" w:cs="Courier New"/>
+          <w:color w:val="353833"/>
+          <w:sz w:val="21"/>
+          <w:szCs w:val="21"/>
+          <w:lang w:val="en"/>
+        </w:rPr>
+        <w:t>.String</w:t>
+      </w:r>
+      <w:proofErr w:type="spellEnd"/>
+      <w:r>
+        <w:rPr>
+          <w:rFonts w:ascii="Courier New" w:hAnsi="Courier New" w:cs="Courier New"/>
+          <w:color w:val="353833"/>
+          <w:sz w:val="21"/>
+          <w:szCs w:val="21"/>
+          <w:lang w:val="en"/>
+        </w:rPr>
+        <w:t> </w:t>
+      </w:r>
+      <w:proofErr w:type="spellStart"/>
+      <w:r>
+        <w:rPr>
+          <w:rFonts w:ascii="Courier New" w:hAnsi="Courier New" w:cs="Courier New"/>
+          <w:color w:val="353833"/>
+          <w:sz w:val="21"/>
+          <w:szCs w:val="21"/>
+          <w:lang w:val="en"/>
+        </w:rPr>
+        <w:t>updatedBy</w:t>
+      </w:r>
+      <w:proofErr w:type="spellEnd"/>
+      <w:r>
+        <w:rPr>
+          <w:rFonts w:ascii="Courier New" w:hAnsi="Courier New" w:cs="Courier New"/>
+          <w:color w:val="353833"/>
+          <w:sz w:val="21"/>
+          <w:szCs w:val="21"/>
+          <w:lang w:val="en"/>
+        </w:rPr>
+        <w:t>)</w:t>
       </w:r>
     </w:p>
     <w:p>
@@ -6867,8 +7832,22 @@
           <w:szCs w:val="21"/>
           <w:lang w:val="en"/>
         </w:rPr>
-        <w:t xml:space="preserve">                throws com.agiloak.mpi.MpiException</w:t>
-      </w:r>
+        <w:t xml:space="preserve">                throws </w:t>
+      </w:r>
+      <w:proofErr w:type="spellStart"/>
+      <w:proofErr w:type="gramStart"/>
+      <w:r>
+        <w:rPr>
+          <w:rFonts w:ascii="Courier New" w:hAnsi="Courier New" w:cs="Courier New"/>
+          <w:color w:val="353833"/>
+          <w:sz w:val="21"/>
+          <w:szCs w:val="21"/>
+          <w:lang w:val="en"/>
+        </w:rPr>
+        <w:t>com.agiloak.mpi.MpiException</w:t>
+      </w:r>
+      <w:proofErr w:type="spellEnd"/>
+      <w:proofErr w:type="gramEnd"/>
     </w:p>
     <w:p>
       <w:pPr>
@@ -6890,7 +7869,51 @@
           <w:szCs w:val="21"/>
           <w:lang w:val="en"/>
         </w:rPr>
-        <w:t>Update the Work Item using the id as the key. Certain values are not updateable as they are intrinsic to the WorkItem (personId, masterId, type). Last updated date will automatically be updated</w:t>
+        <w:t>Update the Work Item using the id as the key. Certain values are not updateable as they are intrinsic to the WorkItem (</w:t>
+      </w:r>
+      <w:proofErr w:type="spellStart"/>
+      <w:r>
+        <w:rPr>
+          <w:rFonts w:ascii="Georgia" w:hAnsi="Georgia" w:cs="Arial"/>
+          <w:color w:val="474747"/>
+          <w:sz w:val="21"/>
+          <w:szCs w:val="21"/>
+          <w:lang w:val="en"/>
+        </w:rPr>
+        <w:t>personId</w:t>
+      </w:r>
+      <w:proofErr w:type="spellEnd"/>
+      <w:r>
+        <w:rPr>
+          <w:rFonts w:ascii="Georgia" w:hAnsi="Georgia" w:cs="Arial"/>
+          <w:color w:val="474747"/>
+          <w:sz w:val="21"/>
+          <w:szCs w:val="21"/>
+          <w:lang w:val="en"/>
+        </w:rPr>
+        <w:t xml:space="preserve">, </w:t>
+      </w:r>
+      <w:proofErr w:type="spellStart"/>
+      <w:r>
+        <w:rPr>
+          <w:rFonts w:ascii="Georgia" w:hAnsi="Georgia" w:cs="Arial"/>
+          <w:color w:val="474747"/>
+          <w:sz w:val="21"/>
+          <w:szCs w:val="21"/>
+          <w:lang w:val="en"/>
+        </w:rPr>
+        <w:t>masterId</w:t>
+      </w:r>
+      <w:proofErr w:type="spellEnd"/>
+      <w:r>
+        <w:rPr>
+          <w:rFonts w:ascii="Georgia" w:hAnsi="Georgia" w:cs="Arial"/>
+          <w:color w:val="474747"/>
+          <w:sz w:val="21"/>
+          <w:szCs w:val="21"/>
+          <w:lang w:val="en"/>
+        </w:rPr>
+        <w:t>, type). Last updated date will automatically be updated</w:t>
       </w:r>
     </w:p>
     <w:p>
@@ -6933,6 +7956,7 @@
           <w:lang w:val="en"/>
         </w:rPr>
       </w:pPr>
+      <w:proofErr w:type="spellStart"/>
       <w:r>
         <w:rPr>
           <w:rFonts w:ascii="Courier New" w:hAnsi="Courier New" w:cs="Courier New"/>
@@ -6941,14 +7965,10 @@
           <w:szCs w:val="21"/>
           <w:lang w:val="en"/>
         </w:rPr>
-        <w:t>workItemId - - REQUIRED - The id of the WorkItem being updated. This must exist</w:t>
-      </w:r>
-    </w:p>
-    <w:p>
-      <w:pPr>
-        <w:shd w:val="clear" w:color="auto" w:fill="FFFFFF"/>
-        <w:spacing w:after="150" w:line="240" w:lineRule="auto"/>
-        <w:ind w:left="720"/>
+        <w:t>workItemId</w:t>
+      </w:r>
+      <w:proofErr w:type="spellEnd"/>
+      <w:r>
         <w:rPr>
           <w:rFonts w:ascii="Courier New" w:hAnsi="Courier New" w:cs="Courier New"/>
           <w:color w:val="353833"/>
@@ -6956,8 +7976,14 @@
           <w:szCs w:val="21"/>
           <w:lang w:val="en"/>
         </w:rPr>
-      </w:pPr>
-      <w:r>
+        <w:t xml:space="preserve"> - - REQUIRED - The id of the WorkItem being updated. This must exist</w:t>
+      </w:r>
+    </w:p>
+    <w:p>
+      <w:pPr>
+        <w:shd w:val="clear" w:color="auto" w:fill="FFFFFF"/>
+        <w:spacing w:after="150" w:line="240" w:lineRule="auto"/>
+        <w:ind w:left="720"/>
         <w:rPr>
           <w:rFonts w:ascii="Courier New" w:hAnsi="Courier New" w:cs="Courier New"/>
           <w:color w:val="353833"/>
@@ -6965,9 +7991,19 @@
           <w:szCs w:val="21"/>
           <w:lang w:val="en"/>
         </w:rPr>
+      </w:pPr>
+      <w:r>
+        <w:rPr>
+          <w:rFonts w:ascii="Courier New" w:hAnsi="Courier New" w:cs="Courier New"/>
+          <w:color w:val="353833"/>
+          <w:sz w:val="21"/>
+          <w:szCs w:val="21"/>
+          <w:lang w:val="en"/>
+        </w:rPr>
         <w:t xml:space="preserve">status - - REQUIRED - The new status of the WorkItem </w:t>
       </w:r>
       <w:hyperlink r:id="rId6" w:tooltip="interface in com.agiloak.mpi.workitem" w:history="1">
+        <w:proofErr w:type="spellStart"/>
         <w:r>
           <w:rPr>
             <w:rFonts w:ascii="Courier New" w:hAnsi="Courier New" w:cs="Courier New"/>
@@ -6978,6 +8014,7 @@
           </w:rPr>
           <w:t>WorkItemStatus</w:t>
         </w:r>
+        <w:proofErr w:type="spellEnd"/>
       </w:hyperlink>
     </w:p>
     <w:p>
@@ -6993,6 +8030,7 @@
           <w:lang w:val="en"/>
         </w:rPr>
       </w:pPr>
+      <w:proofErr w:type="spellStart"/>
       <w:r>
         <w:rPr>
           <w:rFonts w:ascii="Courier New" w:hAnsi="Courier New" w:cs="Courier New"/>
@@ -7001,14 +8039,10 @@
           <w:szCs w:val="21"/>
           <w:lang w:val="en"/>
         </w:rPr>
-        <w:t>updateDesc - - REQUIRED - Description of the work item update</w:t>
-      </w:r>
-    </w:p>
-    <w:p>
-      <w:pPr>
-        <w:shd w:val="clear" w:color="auto" w:fill="FFFFFF"/>
-        <w:spacing w:after="150" w:line="240" w:lineRule="auto"/>
-        <w:ind w:left="720"/>
+        <w:t>updateDesc</w:t>
+      </w:r>
+      <w:proofErr w:type="spellEnd"/>
+      <w:r>
         <w:rPr>
           <w:rFonts w:ascii="Courier New" w:hAnsi="Courier New" w:cs="Courier New"/>
           <w:color w:val="353833"/>
@@ -7016,8 +8050,14 @@
           <w:szCs w:val="21"/>
           <w:lang w:val="en"/>
         </w:rPr>
-      </w:pPr>
-      <w:r>
+        <w:t xml:space="preserve"> - - REQUIRED - Description of the work item update</w:t>
+      </w:r>
+    </w:p>
+    <w:p>
+      <w:pPr>
+        <w:shd w:val="clear" w:color="auto" w:fill="FFFFFF"/>
+        <w:spacing w:after="150" w:line="240" w:lineRule="auto"/>
+        <w:ind w:left="720"/>
         <w:rPr>
           <w:rFonts w:ascii="Courier New" w:hAnsi="Courier New" w:cs="Courier New"/>
           <w:color w:val="353833"/>
@@ -7025,7 +8065,28 @@
           <w:szCs w:val="21"/>
           <w:lang w:val="en"/>
         </w:rPr>
-        <w:t>updatedBy - - REQUIRED - Who is updating the item</w:t>
+      </w:pPr>
+      <w:proofErr w:type="spellStart"/>
+      <w:r>
+        <w:rPr>
+          <w:rFonts w:ascii="Courier New" w:hAnsi="Courier New" w:cs="Courier New"/>
+          <w:color w:val="353833"/>
+          <w:sz w:val="21"/>
+          <w:szCs w:val="21"/>
+          <w:lang w:val="en"/>
+        </w:rPr>
+        <w:t>updatedBy</w:t>
+      </w:r>
+      <w:proofErr w:type="spellEnd"/>
+      <w:r>
+        <w:rPr>
+          <w:rFonts w:ascii="Courier New" w:hAnsi="Courier New" w:cs="Courier New"/>
+          <w:color w:val="353833"/>
+          <w:sz w:val="21"/>
+          <w:szCs w:val="21"/>
+          <w:lang w:val="en"/>
+        </w:rPr>
+        <w:t xml:space="preserve"> - - REQUIRED - Who is updating the item</w:t>
       </w:r>
     </w:p>
     <w:p>
@@ -7120,6 +8181,8 @@
           <w:lang w:val="en"/>
         </w:rPr>
       </w:pPr>
+      <w:proofErr w:type="spellStart"/>
+      <w:proofErr w:type="gramStart"/>
       <w:r>
         <w:rPr>
           <w:rFonts w:ascii="Courier New" w:hAnsi="Courier New" w:cs="Courier New"/>
@@ -7128,7 +8191,19 @@
           <w:szCs w:val="21"/>
           <w:lang w:val="en"/>
         </w:rPr>
-        <w:t>com.agiloak.mpi.MpiException - For any exception encountered.</w:t>
+        <w:t>com.agiloak.mpi.MpiException</w:t>
+      </w:r>
+      <w:proofErr w:type="spellEnd"/>
+      <w:proofErr w:type="gramEnd"/>
+      <w:r>
+        <w:rPr>
+          <w:rFonts w:ascii="Courier New" w:hAnsi="Courier New" w:cs="Courier New"/>
+          <w:color w:val="353833"/>
+          <w:sz w:val="21"/>
+          <w:szCs w:val="21"/>
+          <w:lang w:val="en"/>
+        </w:rPr>
+        <w:t xml:space="preserve"> - For any exception encountered.</w:t>
       </w:r>
     </w:p>
     <w:p/>
@@ -7136,9 +8211,11 @@
       <w:pPr>
         <w:pStyle w:val="Heading3"/>
       </w:pPr>
+      <w:proofErr w:type="spellStart"/>
       <w:r>
         <w:t>Behaviour</w:t>
       </w:r>
+      <w:proofErr w:type="spellEnd"/>
     </w:p>
     <w:p>
       <w:r>
@@ -7181,9 +8258,11 @@
           <w:numId w:val="9"/>
         </w:numPr>
       </w:pPr>
+      <w:proofErr w:type="spellStart"/>
       <w:r>
         <w:t>UpdatedBy</w:t>
       </w:r>
+      <w:proofErr w:type="spellEnd"/>
     </w:p>
     <w:p>
       <w:pPr>
@@ -7193,13 +8272,23 @@
           <w:numId w:val="9"/>
         </w:numPr>
       </w:pPr>
+      <w:proofErr w:type="spellStart"/>
       <w:r>
         <w:t>UpdateDesc</w:t>
       </w:r>
-    </w:p>
-    <w:p>
-      <w:r>
-        <w:t>And sets the lastUpdated time to current time</w:t>
+      <w:proofErr w:type="spellEnd"/>
+    </w:p>
+    <w:p>
+      <w:r>
+        <w:t xml:space="preserve">And sets the </w:t>
+      </w:r>
+      <w:proofErr w:type="spellStart"/>
+      <w:r>
+        <w:t>lastUpdated</w:t>
+      </w:r>
+      <w:proofErr w:type="spellEnd"/>
+      <w:r>
+        <w:t xml:space="preserve"> time to current time</w:t>
       </w:r>
     </w:p>
     <w:p>
@@ -7244,9 +8333,11 @@
           <w:numId w:val="9"/>
         </w:numPr>
       </w:pPr>
+      <w:proofErr w:type="spellStart"/>
       <w:r>
         <w:t>UpdatedBy</w:t>
       </w:r>
+      <w:proofErr w:type="spellEnd"/>
     </w:p>
     <w:p>
       <w:pPr>
@@ -7256,9 +8347,11 @@
           <w:numId w:val="9"/>
         </w:numPr>
       </w:pPr>
+      <w:proofErr w:type="spellStart"/>
       <w:r>
         <w:t>UpdateDesc</w:t>
       </w:r>
+      <w:proofErr w:type="spellEnd"/>
     </w:p>
     <w:p>
       <w:r>

</xml_diff>